<commit_message>
Added notes of Server-side scripting (Java,PHP) FINALS NOTES.docx & FINALS NOTES.txt
</commit_message>
<xml_diff>
--- a/FINALS/FINALS NOTES.docx
+++ b/FINALS/FINALS NOTES.docx
@@ -13,7 +13,17 @@
       </w:r>
     </w:p>
     <w:p>
-      <w:r>
+      <w:pPr>
+        <w:rPr>
+          <w:b/>
+          <w:sz w:val="32"/>
+        </w:rPr>
+      </w:pPr>
+      <w:r>
+        <w:rPr>
+          <w:b/>
+          <w:sz w:val="32"/>
+        </w:rPr>
         <w:t>SERVER-SIDE WEB SCRIPTING</w:t>
       </w:r>
     </w:p>
@@ -76,11 +86,13 @@
       <w:pPr>
         <w:rPr>
           <w:b/>
-        </w:rPr>
-      </w:pPr>
-      <w:r>
-        <w:rPr>
-          <w:b/>
+          <w:sz w:val="24"/>
+        </w:rPr>
+      </w:pPr>
+      <w:r>
+        <w:rPr>
+          <w:b/>
+          <w:sz w:val="24"/>
         </w:rPr>
         <w:t>Java Programming Language Platforms:</w:t>
       </w:r>
@@ -140,35 +152,750 @@
       </w:r>
     </w:p>
     <w:p>
+      <w:pPr>
+        <w:pStyle w:val="ListParagraph"/>
+      </w:pPr>
+    </w:p>
+    <w:p>
+      <w:pPr>
+        <w:pStyle w:val="ListParagraph"/>
+        <w:ind w:left="360"/>
+      </w:pPr>
+      <w:r>
+        <w:t>Java EE versions:</w:t>
+      </w:r>
+    </w:p>
+    <w:p>
+      <w:pPr>
+        <w:pStyle w:val="ListParagraph"/>
+      </w:pPr>
+      <w:r>
+        <w:t>Java EE 7 Web</w:t>
+      </w:r>
+    </w:p>
+    <w:p>
+      <w:pPr>
+        <w:pStyle w:val="ListParagraph"/>
+      </w:pPr>
+      <w:r>
+        <w:t>Java EE 6</w:t>
+      </w:r>
+      <w:r>
+        <w:t xml:space="preserve"> Web</w:t>
+      </w:r>
+    </w:p>
+    <w:p>
+      <w:pPr>
+        <w:pStyle w:val="ListParagraph"/>
+      </w:pPr>
+      <w:r>
+        <w:t>Java EE 8</w:t>
+      </w:r>
+      <w:r>
+        <w:t xml:space="preserve"> Web</w:t>
+      </w:r>
+    </w:p>
+    <w:p>
+      <w:pPr>
+        <w:pStyle w:val="ListParagraph"/>
+      </w:pPr>
+    </w:p>
+    <w:p>
+      <w:pPr>
+        <w:pStyle w:val="ListParagraph"/>
+        <w:ind w:left="0"/>
+        <w:rPr>
+          <w:b/>
+          <w:sz w:val="28"/>
+        </w:rPr>
+      </w:pPr>
+    </w:p>
+    <w:p>
+      <w:pPr>
+        <w:pStyle w:val="ListParagraph"/>
+        <w:ind w:left="0"/>
+        <w:rPr>
+          <w:b/>
+          <w:sz w:val="24"/>
+        </w:rPr>
+      </w:pPr>
+      <w:r>
+        <w:rPr>
+          <w:b/>
+          <w:sz w:val="24"/>
+        </w:rPr>
+        <w:t>Web server/ Application Server:</w:t>
+      </w:r>
+    </w:p>
+    <w:p>
       <w:r>
         <w:t>Java Web Application</w:t>
       </w:r>
     </w:p>
     <w:p>
       <w:r>
-        <w:t>In Netbeans in creating a web services you can either Apache Tomcat or Glassfish.</w:t>
+        <w:t xml:space="preserve">In Netbeans in creating a web services you can either </w:t>
+      </w:r>
+    </w:p>
+    <w:p>
+      <w:pPr>
+        <w:pStyle w:val="ListParagraph"/>
+        <w:numPr>
+          <w:ilvl w:val="0"/>
+          <w:numId w:val="4"/>
+        </w:numPr>
+      </w:pPr>
+      <w:r>
+        <w:t>Apache Tomcat  8.0.27.0</w:t>
+      </w:r>
+    </w:p>
+    <w:p>
+      <w:pPr>
+        <w:pStyle w:val="ListParagraph"/>
+        <w:numPr>
+          <w:ilvl w:val="0"/>
+          <w:numId w:val="4"/>
+        </w:numPr>
+      </w:pPr>
+      <w:r>
+        <w:t>Glassfish server 4.1.1</w:t>
       </w:r>
     </w:p>
     <w:p/>
     <w:p>
       <w:r>
+        <w:tab/>
+        <w:t>Web Pages (folder)</w:t>
+      </w:r>
+    </w:p>
+    <w:p>
+      <w:pPr>
+        <w:pStyle w:val="ListParagraph"/>
+        <w:numPr>
+          <w:ilvl w:val="0"/>
+          <w:numId w:val="6"/>
+        </w:numPr>
+      </w:pPr>
+      <w:r>
+        <w:t>META-INF</w:t>
+      </w:r>
+    </w:p>
+    <w:p>
+      <w:pPr>
+        <w:pStyle w:val="ListParagraph"/>
+        <w:numPr>
+          <w:ilvl w:val="0"/>
+          <w:numId w:val="6"/>
+        </w:numPr>
+      </w:pPr>
+      <w:r>
+        <w:t>WEB-INF</w:t>
+      </w:r>
+    </w:p>
+    <w:p>
+      <w:pPr>
+        <w:pStyle w:val="ListParagraph"/>
+        <w:numPr>
+          <w:ilvl w:val="0"/>
+          <w:numId w:val="6"/>
+        </w:numPr>
+      </w:pPr>
+      <w:r>
+        <w:t>images</w:t>
+      </w:r>
+    </w:p>
+    <w:p>
+      <w:pPr>
+        <w:pStyle w:val="ListParagraph"/>
+        <w:ind w:left="0"/>
+      </w:pPr>
+    </w:p>
+    <w:p>
+      <w:pPr>
+        <w:pStyle w:val="ListParagraph"/>
+        <w:ind w:left="0"/>
+      </w:pPr>
+    </w:p>
+    <w:p>
+      <w:pPr>
+        <w:pStyle w:val="ListParagraph"/>
+        <w:ind w:left="0"/>
+      </w:pPr>
+    </w:p>
+    <w:p>
+      <w:pPr>
+        <w:rPr>
+          <w:b/>
+          <w:sz w:val="24"/>
+        </w:rPr>
+      </w:pPr>
+      <w:r>
+        <w:rPr>
+          <w:b/>
+          <w:sz w:val="24"/>
+        </w:rPr>
+        <w:lastRenderedPageBreak/>
+        <w:t>Servlet</w:t>
+      </w:r>
+    </w:p>
+    <w:p>
+      <w:r>
+        <w:rPr>
+          <w:b/>
+        </w:rPr>
+        <w:t xml:space="preserve">- </w:t>
+      </w:r>
+      <w:r>
+        <w:t>Serving Binary Content</w:t>
+      </w:r>
+    </w:p>
+    <w:p>
+      <w:r>
+        <w:t>- Handling Request Parameters (GET)</w:t>
+      </w:r>
+    </w:p>
+    <w:p>
+      <w:r>
+        <w:t>- Request Dispatching</w:t>
+      </w:r>
+    </w:p>
+    <w:p/>
+    <w:p>
+      <w:pPr>
+        <w:rPr>
+          <w:b/>
+          <w:sz w:val="28"/>
+        </w:rPr>
+      </w:pPr>
+      <w:r>
+        <w:rPr>
+          <w:b/>
+          <w:sz w:val="28"/>
+        </w:rPr>
         <w:t>Java Servlet</w:t>
       </w:r>
-    </w:p>
-    <w:p>
-      <w:r>
+      <w:r>
+        <w:rPr>
+          <w:b/>
+          <w:sz w:val="28"/>
+        </w:rPr>
+        <w:t xml:space="preserve"> - </w:t>
+      </w:r>
+      <w:r>
+        <w:rPr>
+          <w:b/>
+          <w:sz w:val="28"/>
+        </w:rPr>
         <w:t>JSP</w:t>
+      </w:r>
+    </w:p>
+    <w:p/>
+    <w:p>
+      <w:r>
+        <w:t>@WebServelet container</w:t>
+      </w:r>
+    </w:p>
+    <w:p>
+      <w:r>
+        <w:t>@WebServlet(name = “Hello Servlet”, urlPatterns = (“/HelloServlet”)</w:t>
+      </w:r>
+    </w:p>
+    <w:p/>
+    <w:p>
+      <w:r>
+        <w:tab/>
+      </w:r>
+      <w:r>
+        <w:t>getInputStream() – Servlet Input Stream</w:t>
+      </w:r>
+    </w:p>
+    <w:p>
+      <w:r>
+        <w:tab/>
+        <w:t>getOutputStream() -</w:t>
+      </w:r>
+      <w:r>
+        <w:t xml:space="preserve"> </w:t>
+      </w:r>
+      <w:r>
+        <w:t xml:space="preserve">Servlet </w:t>
+      </w:r>
+      <w:r>
+        <w:t>Out</w:t>
+      </w:r>
+      <w:r>
+        <w:t>put Stream</w:t>
+      </w:r>
+    </w:p>
+    <w:p/>
+    <w:p>
+      <w:r>
+        <w:t>@Override</w:t>
+      </w:r>
+    </w:p>
+    <w:p>
+      <w:r>
+        <w:t xml:space="preserve">    protected void doPost(HttpServletRequest request, HttpServletResponse response)</w:t>
+      </w:r>
+    </w:p>
+    <w:p>
+      <w:r>
+        <w:t xml:space="preserve">            throws ServletException, IOException {</w:t>
+      </w:r>
+      <w:r>
+        <w:t xml:space="preserve"> }</w:t>
+      </w:r>
+    </w:p>
+    <w:p/>
+    <w:p>
+      <w:r>
+        <w:t>Portimage = request.getPart(“image”) – get the name</w:t>
+      </w:r>
+    </w:p>
+    <w:p/>
+    <w:p>
+      <w:pPr>
+        <w:rPr>
+          <w:b/>
+          <w:sz w:val="24"/>
+        </w:rPr>
+      </w:pPr>
+      <w:r>
+        <w:rPr>
+          <w:b/>
+          <w:sz w:val="24"/>
+        </w:rPr>
+        <w:t>Request Dispatching</w:t>
+      </w:r>
+    </w:p>
+    <w:p>
+      <w:pPr>
+        <w:pStyle w:val="ListParagraph"/>
+        <w:numPr>
+          <w:ilvl w:val="0"/>
+          <w:numId w:val="7"/>
+        </w:numPr>
+        <w:rPr>
+          <w:b/>
+        </w:rPr>
+      </w:pPr>
+      <w:r>
+        <w:rPr>
+          <w:b/>
+        </w:rPr>
+        <w:t>God Class –</w:t>
+      </w:r>
+      <w:r>
+        <w:t xml:space="preserve"> a class that does a lot of things</w:t>
+      </w:r>
+    </w:p>
+    <w:p>
+      <w:pPr>
+        <w:pStyle w:val="ListParagraph"/>
+        <w:numPr>
+          <w:ilvl w:val="0"/>
+          <w:numId w:val="7"/>
+        </w:numPr>
+        <w:rPr>
+          <w:b/>
+        </w:rPr>
+      </w:pPr>
+      <w:r>
+        <w:rPr>
+          <w:b/>
+        </w:rPr>
+        <w:t>Long Method –</w:t>
+      </w:r>
+      <w:r>
+        <w:t xml:space="preserve"> </w:t>
+      </w:r>
+    </w:p>
+    <w:p>
+      <w:pPr>
+        <w:pStyle w:val="ListParagraph"/>
+        <w:numPr>
+          <w:ilvl w:val="0"/>
+          <w:numId w:val="7"/>
+        </w:numPr>
+        <w:rPr>
+          <w:b/>
+        </w:rPr>
+      </w:pPr>
+      <w:r>
+        <w:rPr>
+          <w:b/>
+        </w:rPr>
+        <w:t>Divide &amp; Conquer</w:t>
+      </w:r>
+    </w:p>
+    <w:p>
+      <w:pPr>
+        <w:pStyle w:val="ListParagraph"/>
+        <w:ind w:left="0"/>
+      </w:pPr>
+    </w:p>
+    <w:p>
+      <w:pPr>
+        <w:pStyle w:val="ListParagraph"/>
+        <w:ind w:left="0"/>
+      </w:pPr>
+      <w:r>
+        <w:t>set/ get Atribute</w:t>
+      </w:r>
+    </w:p>
+    <w:p>
+      <w:pPr>
+        <w:pStyle w:val="ListParagraph"/>
+        <w:ind w:left="0"/>
+        <w:rPr>
+          <w:b/>
+        </w:rPr>
+      </w:pPr>
+    </w:p>
+    <w:p>
+      <w:r>
+        <w:t>request.setAttribute(“productlist”, productList);</w:t>
+      </w:r>
+    </w:p>
+    <w:p>
+      <w:r>
+        <w:t>request.setAttribute(“productlist</w:t>
+      </w:r>
+      <w:r>
+        <w:t>”</w:t>
+      </w:r>
+      <w:r>
+        <w:t>);</w:t>
+      </w:r>
+    </w:p>
+    <w:p/>
+    <w:p>
+      <w:r>
+        <w:tab/>
+      </w:r>
+      <w:r>
+        <w:rPr>
+          <w:b/>
+        </w:rPr>
+        <w:t>include component</w:t>
+      </w:r>
+      <w:r>
+        <w:t xml:space="preserve"> – either can be </w:t>
+      </w:r>
+      <w:r>
+        <w:rPr>
+          <w:b/>
+        </w:rPr>
+        <w:t>static</w:t>
+      </w:r>
+      <w:r>
+        <w:t xml:space="preserve">, or </w:t>
+      </w:r>
+      <w:r>
+        <w:rPr>
+          <w:b/>
+        </w:rPr>
+        <w:t>dynamic</w:t>
+      </w:r>
+    </w:p>
+    <w:p>
+      <w:pPr>
+        <w:rPr>
+          <w:sz w:val="24"/>
+        </w:rPr>
+      </w:pPr>
+      <w:r>
+        <w:rPr>
+          <w:b/>
+          <w:sz w:val="24"/>
+        </w:rPr>
+        <w:lastRenderedPageBreak/>
+        <w:t>Session Handling</w:t>
+      </w:r>
+    </w:p>
+    <w:p>
+      <w:r>
+        <w:t>- “Stateless Http”</w:t>
+      </w:r>
+    </w:p>
+    <w:p>
+      <w:r>
+        <w:t xml:space="preserve">- extending Features : </w:t>
+      </w:r>
+      <w:r>
+        <w:rPr>
+          <w:b/>
+        </w:rPr>
+        <w:t>Cookies</w:t>
+      </w:r>
+    </w:p>
+    <w:p>
+      <w:r>
+        <w:t>-State of correlated transaction</w:t>
+      </w:r>
+    </w:p>
+    <w:p/>
+    <w:p>
+      <w:r>
+        <w:rPr>
+          <w:b/>
+        </w:rPr>
+        <w:t>Extended Features</w:t>
+      </w:r>
+    </w:p>
+    <w:p>
+      <w:r>
+        <w:rPr>
+          <w:b/>
+        </w:rPr>
+        <w:t>Cookies</w:t>
+      </w:r>
+      <w:r>
+        <w:t xml:space="preserve"> </w:t>
+      </w:r>
+    </w:p>
+    <w:p>
+      <w:r>
+        <w:tab/>
+        <w:t>–small textual information, generated from the web application</w:t>
+      </w:r>
+    </w:p>
+    <w:p>
+      <w:r>
+        <w:tab/>
+        <w:t>- stored by the client in the browser (Cookie Jar)</w:t>
+      </w:r>
+    </w:p>
+    <w:p>
+      <w:r>
+        <w:tab/>
+        <w:t xml:space="preserve">- </w:t>
+      </w:r>
+      <w:r>
+        <w:t>identifier</w:t>
+      </w:r>
+    </w:p>
+    <w:p>
+      <w:r>
+        <w:t xml:space="preserve">      set.cookie.ck1</w:t>
+      </w:r>
+    </w:p>
+    <w:p>
+      <w:r>
+        <w:tab/>
+        <w:t>- non-persistent cookies</w:t>
+      </w:r>
+    </w:p>
+    <w:p>
+      <w:r>
+        <w:tab/>
+      </w:r>
+      <w:r>
+        <w:tab/>
+        <w:t>(as long as the browser is open)</w:t>
+      </w:r>
+    </w:p>
+    <w:p>
+      <w:r>
+        <w:tab/>
+        <w:t>- can set the time</w:t>
+      </w:r>
+    </w:p>
+    <w:p>
+      <w:r>
+        <w:tab/>
+        <w:t>- can set by HTTPS</w:t>
+      </w:r>
+    </w:p>
+    <w:p>
+      <w:r>
+        <w:tab/>
+      </w:r>
+      <w:r>
+        <w:tab/>
+        <w:t>HTTP – only can be access by javascript</w:t>
+      </w:r>
+    </w:p>
+    <w:p>
+      <w:r>
+        <w:t xml:space="preserve">     Scoped objects</w:t>
+      </w:r>
+    </w:p>
+    <w:p>
+      <w:r>
+        <w:tab/>
+        <w:t>- context scopes</w:t>
+      </w:r>
+    </w:p>
+    <w:p/>
+    <w:p>
+      <w:pPr>
+        <w:rPr>
+          <w:b/>
+          <w:sz w:val="28"/>
+        </w:rPr>
+      </w:pPr>
+      <w:r>
+        <w:rPr>
+          <w:b/>
+          <w:sz w:val="28"/>
+        </w:rPr>
+        <w:t>PHP</w:t>
+      </w:r>
+    </w:p>
+    <w:p>
+      <w:r>
+        <w:t>- does have many framework</w:t>
+      </w:r>
+    </w:p>
+    <w:p>
+      <w:r>
+        <w:t>- striplets to JSP</w:t>
+      </w:r>
+    </w:p>
+    <w:p>
+      <w:r>
+        <w:t>- there is a PHP API on Web services</w:t>
+      </w:r>
+    </w:p>
+    <w:p>
+      <w:r>
+        <w:t>- Switch in and out blocks in PHP</w:t>
+      </w:r>
+    </w:p>
+    <w:p>
+      <w:r>
+        <w:t>-Object-Oriented (close with Java)</w:t>
+      </w:r>
+    </w:p>
+    <w:p/>
+    <w:p>
+      <w:r>
+        <w:t>echo- PHP print statement</w:t>
+      </w:r>
+    </w:p>
+    <w:p>
+      <w:r>
+        <w:t>Array – is an associative structured</w:t>
+      </w:r>
+    </w:p>
+    <w:p>
+      <w:r>
+        <w:lastRenderedPageBreak/>
+        <w:t>&lt;form action = “x.php” method = GET&gt;</w:t>
+      </w:r>
+    </w:p>
+    <w:p>
+      <w:r>
+        <w:tab/>
+        <w:t>&lt;input type = “text” name = “user”</w:t>
+      </w:r>
+    </w:p>
+    <w:p>
+      <w:r>
+        <w:tab/>
+        <w:t>&lt;input type = “submit”&gt;</w:t>
+      </w:r>
+    </w:p>
+    <w:p>
+      <w:r>
+        <w:t>&lt;/form&gt;</w:t>
+      </w:r>
+    </w:p>
+    <w:p/>
+    <w:p>
+      <w:r>
+        <w:t xml:space="preserve">isset function </w:t>
+      </w:r>
+    </w:p>
+    <w:p>
+      <w:r>
+        <w:tab/>
+        <w:t>isset ($_GET[‘user’]</w:t>
+      </w:r>
+    </w:p>
+    <w:p>
+      <w:pPr>
+        <w:rPr>
+          <w:b/>
+        </w:rPr>
+      </w:pPr>
+      <w:r>
+        <w:rPr>
+          <w:b/>
+        </w:rPr>
+        <w:t>Variable – SUPERGLOBALS:</w:t>
+      </w:r>
+    </w:p>
+    <w:p>
+      <w:r>
+        <w:t xml:space="preserve">$GLOBALS </w:t>
+      </w:r>
+    </w:p>
+    <w:p>
+      <w:r>
+        <w:t>$_SERVER</w:t>
+      </w:r>
+    </w:p>
+    <w:p>
+      <w:r>
+        <w:t>$_</w:t>
+      </w:r>
+      <w:r>
+        <w:t>GET</w:t>
+      </w:r>
+    </w:p>
+    <w:p>
+      <w:r>
+        <w:t>$_</w:t>
+      </w:r>
+      <w:r>
+        <w:t>POST</w:t>
+      </w:r>
+    </w:p>
+    <w:p>
+      <w:r>
+        <w:t>$_</w:t>
+      </w:r>
+      <w:r>
+        <w:t>FILES</w:t>
+      </w:r>
+    </w:p>
+    <w:p>
+      <w:r>
+        <w:t>$_</w:t>
+      </w:r>
+      <w:r>
+        <w:t>COOKIE</w:t>
+      </w:r>
+    </w:p>
+    <w:p>
+      <w:r>
+        <w:t>$_</w:t>
+      </w:r>
+      <w:r>
+        <w:t>SESSION</w:t>
+      </w:r>
+    </w:p>
+    <w:p>
+      <w:r>
+        <w:t>$_</w:t>
+      </w:r>
+      <w:r>
+        <w:t>REQUEST</w:t>
+      </w:r>
+    </w:p>
+    <w:p>
+      <w:r>
+        <w:t>$_</w:t>
+      </w:r>
+      <w:r>
+        <w:t>ENV</w:t>
       </w:r>
       <w:bookmarkStart w:id="0" w:name="_GoBack"/>
       <w:bookmarkEnd w:id="0"/>
     </w:p>
     <w:p/>
-    <w:p/>
-    <w:p>
-      <w:pPr>
-        <w:pStyle w:val="ListParagraph"/>
-      </w:pPr>
-    </w:p>
     <w:p/>
     <w:sectPr>
       <w:pgSz w:w="12240" w:h="15840"/>
@@ -233,6 +960,232 @@
 <file path=word/numbering.xml><?xml version="1.0" encoding="utf-8"?>
 <w:numbering xmlns:wpc="http://schemas.microsoft.com/office/word/2010/wordprocessingCanvas" xmlns:mc="http://schemas.openxmlformats.org/markup-compatibility/2006" xmlns:o="urn:schemas-microsoft-com:office:office" xmlns:r="http://schemas.openxmlformats.org/officeDocument/2006/relationships" xmlns:m="http://schemas.openxmlformats.org/officeDocument/2006/math" xmlns:v="urn:schemas-microsoft-com:vml" xmlns:wp14="http://schemas.microsoft.com/office/word/2010/wordprocessingDrawing" xmlns:wp="http://schemas.openxmlformats.org/drawingml/2006/wordprocessingDrawing" xmlns:w10="urn:schemas-microsoft-com:office:word" xmlns:w="http://schemas.openxmlformats.org/wordprocessingml/2006/main" xmlns:w14="http://schemas.microsoft.com/office/word/2010/wordml" xmlns:w15="http://schemas.microsoft.com/office/word/2012/wordml" xmlns:wpg="http://schemas.microsoft.com/office/word/2010/wordprocessingGroup" xmlns:wpi="http://schemas.microsoft.com/office/word/2010/wordprocessingInk" xmlns:wne="http://schemas.microsoft.com/office/word/2006/wordml" xmlns:wps="http://schemas.microsoft.com/office/word/2010/wordprocessingShape" mc:Ignorable="w14 w15 wp14">
   <w:abstractNum w:abstractNumId="0" w15:restartNumberingAfterBreak="0">
+    <w:nsid w:val="078366DD"/>
+    <w:multiLevelType w:val="hybridMultilevel"/>
+    <w:tmpl w:val="EDE280DA"/>
+    <w:lvl w:ilvl="0" w:tplc="04090001">
+      <w:start w:val="1"/>
+      <w:numFmt w:val="bullet"/>
+      <w:lvlText w:val=""/>
+      <w:lvlJc w:val="left"/>
+      <w:pPr>
+        <w:ind w:left="1440" w:hanging="360"/>
+      </w:pPr>
+      <w:rPr>
+        <w:rFonts w:ascii="Symbol" w:hAnsi="Symbol" w:hint="default"/>
+      </w:rPr>
+    </w:lvl>
+    <w:lvl w:ilvl="1" w:tplc="04090003" w:tentative="1">
+      <w:start w:val="1"/>
+      <w:numFmt w:val="bullet"/>
+      <w:lvlText w:val="o"/>
+      <w:lvlJc w:val="left"/>
+      <w:pPr>
+        <w:ind w:left="2160" w:hanging="360"/>
+      </w:pPr>
+      <w:rPr>
+        <w:rFonts w:ascii="Courier New" w:hAnsi="Courier New" w:cs="Courier New" w:hint="default"/>
+      </w:rPr>
+    </w:lvl>
+    <w:lvl w:ilvl="2" w:tplc="04090005" w:tentative="1">
+      <w:start w:val="1"/>
+      <w:numFmt w:val="bullet"/>
+      <w:lvlText w:val=""/>
+      <w:lvlJc w:val="left"/>
+      <w:pPr>
+        <w:ind w:left="2880" w:hanging="360"/>
+      </w:pPr>
+      <w:rPr>
+        <w:rFonts w:ascii="Wingdings" w:hAnsi="Wingdings" w:hint="default"/>
+      </w:rPr>
+    </w:lvl>
+    <w:lvl w:ilvl="3" w:tplc="04090001" w:tentative="1">
+      <w:start w:val="1"/>
+      <w:numFmt w:val="bullet"/>
+      <w:lvlText w:val=""/>
+      <w:lvlJc w:val="left"/>
+      <w:pPr>
+        <w:ind w:left="3600" w:hanging="360"/>
+      </w:pPr>
+      <w:rPr>
+        <w:rFonts w:ascii="Symbol" w:hAnsi="Symbol" w:hint="default"/>
+      </w:rPr>
+    </w:lvl>
+    <w:lvl w:ilvl="4" w:tplc="04090003" w:tentative="1">
+      <w:start w:val="1"/>
+      <w:numFmt w:val="bullet"/>
+      <w:lvlText w:val="o"/>
+      <w:lvlJc w:val="left"/>
+      <w:pPr>
+        <w:ind w:left="4320" w:hanging="360"/>
+      </w:pPr>
+      <w:rPr>
+        <w:rFonts w:ascii="Courier New" w:hAnsi="Courier New" w:cs="Courier New" w:hint="default"/>
+      </w:rPr>
+    </w:lvl>
+    <w:lvl w:ilvl="5" w:tplc="04090005" w:tentative="1">
+      <w:start w:val="1"/>
+      <w:numFmt w:val="bullet"/>
+      <w:lvlText w:val=""/>
+      <w:lvlJc w:val="left"/>
+      <w:pPr>
+        <w:ind w:left="5040" w:hanging="360"/>
+      </w:pPr>
+      <w:rPr>
+        <w:rFonts w:ascii="Wingdings" w:hAnsi="Wingdings" w:hint="default"/>
+      </w:rPr>
+    </w:lvl>
+    <w:lvl w:ilvl="6" w:tplc="04090001" w:tentative="1">
+      <w:start w:val="1"/>
+      <w:numFmt w:val="bullet"/>
+      <w:lvlText w:val=""/>
+      <w:lvlJc w:val="left"/>
+      <w:pPr>
+        <w:ind w:left="5760" w:hanging="360"/>
+      </w:pPr>
+      <w:rPr>
+        <w:rFonts w:ascii="Symbol" w:hAnsi="Symbol" w:hint="default"/>
+      </w:rPr>
+    </w:lvl>
+    <w:lvl w:ilvl="7" w:tplc="04090003" w:tentative="1">
+      <w:start w:val="1"/>
+      <w:numFmt w:val="bullet"/>
+      <w:lvlText w:val="o"/>
+      <w:lvlJc w:val="left"/>
+      <w:pPr>
+        <w:ind w:left="6480" w:hanging="360"/>
+      </w:pPr>
+      <w:rPr>
+        <w:rFonts w:ascii="Courier New" w:hAnsi="Courier New" w:cs="Courier New" w:hint="default"/>
+      </w:rPr>
+    </w:lvl>
+    <w:lvl w:ilvl="8" w:tplc="04090005" w:tentative="1">
+      <w:start w:val="1"/>
+      <w:numFmt w:val="bullet"/>
+      <w:lvlText w:val=""/>
+      <w:lvlJc w:val="left"/>
+      <w:pPr>
+        <w:ind w:left="7200" w:hanging="360"/>
+      </w:pPr>
+      <w:rPr>
+        <w:rFonts w:ascii="Wingdings" w:hAnsi="Wingdings" w:hint="default"/>
+      </w:rPr>
+    </w:lvl>
+  </w:abstractNum>
+  <w:abstractNum w:abstractNumId="1" w15:restartNumberingAfterBreak="0">
+    <w:nsid w:val="12E91A9B"/>
+    <w:multiLevelType w:val="hybridMultilevel"/>
+    <w:tmpl w:val="D9B6C20E"/>
+    <w:lvl w:ilvl="0" w:tplc="04090001">
+      <w:start w:val="1"/>
+      <w:numFmt w:val="bullet"/>
+      <w:lvlText w:val=""/>
+      <w:lvlJc w:val="left"/>
+      <w:pPr>
+        <w:ind w:left="1440" w:hanging="360"/>
+      </w:pPr>
+      <w:rPr>
+        <w:rFonts w:ascii="Symbol" w:hAnsi="Symbol" w:hint="default"/>
+      </w:rPr>
+    </w:lvl>
+    <w:lvl w:ilvl="1" w:tplc="04090003" w:tentative="1">
+      <w:start w:val="1"/>
+      <w:numFmt w:val="bullet"/>
+      <w:lvlText w:val="o"/>
+      <w:lvlJc w:val="left"/>
+      <w:pPr>
+        <w:ind w:left="2160" w:hanging="360"/>
+      </w:pPr>
+      <w:rPr>
+        <w:rFonts w:ascii="Courier New" w:hAnsi="Courier New" w:cs="Courier New" w:hint="default"/>
+      </w:rPr>
+    </w:lvl>
+    <w:lvl w:ilvl="2" w:tplc="04090005" w:tentative="1">
+      <w:start w:val="1"/>
+      <w:numFmt w:val="bullet"/>
+      <w:lvlText w:val=""/>
+      <w:lvlJc w:val="left"/>
+      <w:pPr>
+        <w:ind w:left="2880" w:hanging="360"/>
+      </w:pPr>
+      <w:rPr>
+        <w:rFonts w:ascii="Wingdings" w:hAnsi="Wingdings" w:hint="default"/>
+      </w:rPr>
+    </w:lvl>
+    <w:lvl w:ilvl="3" w:tplc="04090001" w:tentative="1">
+      <w:start w:val="1"/>
+      <w:numFmt w:val="bullet"/>
+      <w:lvlText w:val=""/>
+      <w:lvlJc w:val="left"/>
+      <w:pPr>
+        <w:ind w:left="3600" w:hanging="360"/>
+      </w:pPr>
+      <w:rPr>
+        <w:rFonts w:ascii="Symbol" w:hAnsi="Symbol" w:hint="default"/>
+      </w:rPr>
+    </w:lvl>
+    <w:lvl w:ilvl="4" w:tplc="04090003" w:tentative="1">
+      <w:start w:val="1"/>
+      <w:numFmt w:val="bullet"/>
+      <w:lvlText w:val="o"/>
+      <w:lvlJc w:val="left"/>
+      <w:pPr>
+        <w:ind w:left="4320" w:hanging="360"/>
+      </w:pPr>
+      <w:rPr>
+        <w:rFonts w:ascii="Courier New" w:hAnsi="Courier New" w:cs="Courier New" w:hint="default"/>
+      </w:rPr>
+    </w:lvl>
+    <w:lvl w:ilvl="5" w:tplc="04090005" w:tentative="1">
+      <w:start w:val="1"/>
+      <w:numFmt w:val="bullet"/>
+      <w:lvlText w:val=""/>
+      <w:lvlJc w:val="left"/>
+      <w:pPr>
+        <w:ind w:left="5040" w:hanging="360"/>
+      </w:pPr>
+      <w:rPr>
+        <w:rFonts w:ascii="Wingdings" w:hAnsi="Wingdings" w:hint="default"/>
+      </w:rPr>
+    </w:lvl>
+    <w:lvl w:ilvl="6" w:tplc="04090001" w:tentative="1">
+      <w:start w:val="1"/>
+      <w:numFmt w:val="bullet"/>
+      <w:lvlText w:val=""/>
+      <w:lvlJc w:val="left"/>
+      <w:pPr>
+        <w:ind w:left="5760" w:hanging="360"/>
+      </w:pPr>
+      <w:rPr>
+        <w:rFonts w:ascii="Symbol" w:hAnsi="Symbol" w:hint="default"/>
+      </w:rPr>
+    </w:lvl>
+    <w:lvl w:ilvl="7" w:tplc="04090003" w:tentative="1">
+      <w:start w:val="1"/>
+      <w:numFmt w:val="bullet"/>
+      <w:lvlText w:val="o"/>
+      <w:lvlJc w:val="left"/>
+      <w:pPr>
+        <w:ind w:left="6480" w:hanging="360"/>
+      </w:pPr>
+      <w:rPr>
+        <w:rFonts w:ascii="Courier New" w:hAnsi="Courier New" w:cs="Courier New" w:hint="default"/>
+      </w:rPr>
+    </w:lvl>
+    <w:lvl w:ilvl="8" w:tplc="04090005" w:tentative="1">
+      <w:start w:val="1"/>
+      <w:numFmt w:val="bullet"/>
+      <w:lvlText w:val=""/>
+      <w:lvlJc w:val="left"/>
+      <w:pPr>
+        <w:ind w:left="7200" w:hanging="360"/>
+      </w:pPr>
+      <w:rPr>
+        <w:rFonts w:ascii="Wingdings" w:hAnsi="Wingdings" w:hint="default"/>
+      </w:rPr>
+    </w:lvl>
+  </w:abstractNum>
+  <w:abstractNum w:abstractNumId="2" w15:restartNumberingAfterBreak="0">
     <w:nsid w:val="2EC85DBA"/>
     <w:multiLevelType w:val="hybridMultilevel"/>
     <w:tmpl w:val="E850CDDE"/>
@@ -345,7 +1298,120 @@
       </w:rPr>
     </w:lvl>
   </w:abstractNum>
-  <w:abstractNum w:abstractNumId="1" w15:restartNumberingAfterBreak="0">
+  <w:abstractNum w:abstractNumId="3" w15:restartNumberingAfterBreak="0">
+    <w:nsid w:val="35E85699"/>
+    <w:multiLevelType w:val="hybridMultilevel"/>
+    <w:tmpl w:val="B2C27264"/>
+    <w:lvl w:ilvl="0" w:tplc="04090001">
+      <w:start w:val="1"/>
+      <w:numFmt w:val="bullet"/>
+      <w:lvlText w:val=""/>
+      <w:lvlJc w:val="left"/>
+      <w:pPr>
+        <w:ind w:left="720" w:hanging="360"/>
+      </w:pPr>
+      <w:rPr>
+        <w:rFonts w:ascii="Symbol" w:hAnsi="Symbol" w:hint="default"/>
+      </w:rPr>
+    </w:lvl>
+    <w:lvl w:ilvl="1" w:tplc="04090003" w:tentative="1">
+      <w:start w:val="1"/>
+      <w:numFmt w:val="bullet"/>
+      <w:lvlText w:val="o"/>
+      <w:lvlJc w:val="left"/>
+      <w:pPr>
+        <w:ind w:left="1440" w:hanging="360"/>
+      </w:pPr>
+      <w:rPr>
+        <w:rFonts w:ascii="Courier New" w:hAnsi="Courier New" w:cs="Courier New" w:hint="default"/>
+      </w:rPr>
+    </w:lvl>
+    <w:lvl w:ilvl="2" w:tplc="04090005" w:tentative="1">
+      <w:start w:val="1"/>
+      <w:numFmt w:val="bullet"/>
+      <w:lvlText w:val=""/>
+      <w:lvlJc w:val="left"/>
+      <w:pPr>
+        <w:ind w:left="2160" w:hanging="360"/>
+      </w:pPr>
+      <w:rPr>
+        <w:rFonts w:ascii="Wingdings" w:hAnsi="Wingdings" w:hint="default"/>
+      </w:rPr>
+    </w:lvl>
+    <w:lvl w:ilvl="3" w:tplc="04090001" w:tentative="1">
+      <w:start w:val="1"/>
+      <w:numFmt w:val="bullet"/>
+      <w:lvlText w:val=""/>
+      <w:lvlJc w:val="left"/>
+      <w:pPr>
+        <w:ind w:left="2880" w:hanging="360"/>
+      </w:pPr>
+      <w:rPr>
+        <w:rFonts w:ascii="Symbol" w:hAnsi="Symbol" w:hint="default"/>
+      </w:rPr>
+    </w:lvl>
+    <w:lvl w:ilvl="4" w:tplc="04090003" w:tentative="1">
+      <w:start w:val="1"/>
+      <w:numFmt w:val="bullet"/>
+      <w:lvlText w:val="o"/>
+      <w:lvlJc w:val="left"/>
+      <w:pPr>
+        <w:ind w:left="3600" w:hanging="360"/>
+      </w:pPr>
+      <w:rPr>
+        <w:rFonts w:ascii="Courier New" w:hAnsi="Courier New" w:cs="Courier New" w:hint="default"/>
+      </w:rPr>
+    </w:lvl>
+    <w:lvl w:ilvl="5" w:tplc="04090005" w:tentative="1">
+      <w:start w:val="1"/>
+      <w:numFmt w:val="bullet"/>
+      <w:lvlText w:val=""/>
+      <w:lvlJc w:val="left"/>
+      <w:pPr>
+        <w:ind w:left="4320" w:hanging="360"/>
+      </w:pPr>
+      <w:rPr>
+        <w:rFonts w:ascii="Wingdings" w:hAnsi="Wingdings" w:hint="default"/>
+      </w:rPr>
+    </w:lvl>
+    <w:lvl w:ilvl="6" w:tplc="04090001" w:tentative="1">
+      <w:start w:val="1"/>
+      <w:numFmt w:val="bullet"/>
+      <w:lvlText w:val=""/>
+      <w:lvlJc w:val="left"/>
+      <w:pPr>
+        <w:ind w:left="5040" w:hanging="360"/>
+      </w:pPr>
+      <w:rPr>
+        <w:rFonts w:ascii="Symbol" w:hAnsi="Symbol" w:hint="default"/>
+      </w:rPr>
+    </w:lvl>
+    <w:lvl w:ilvl="7" w:tplc="04090003" w:tentative="1">
+      <w:start w:val="1"/>
+      <w:numFmt w:val="bullet"/>
+      <w:lvlText w:val="o"/>
+      <w:lvlJc w:val="left"/>
+      <w:pPr>
+        <w:ind w:left="5760" w:hanging="360"/>
+      </w:pPr>
+      <w:rPr>
+        <w:rFonts w:ascii="Courier New" w:hAnsi="Courier New" w:cs="Courier New" w:hint="default"/>
+      </w:rPr>
+    </w:lvl>
+    <w:lvl w:ilvl="8" w:tplc="04090005" w:tentative="1">
+      <w:start w:val="1"/>
+      <w:numFmt w:val="bullet"/>
+      <w:lvlText w:val=""/>
+      <w:lvlJc w:val="left"/>
+      <w:pPr>
+        <w:ind w:left="6480" w:hanging="360"/>
+      </w:pPr>
+      <w:rPr>
+        <w:rFonts w:ascii="Wingdings" w:hAnsi="Wingdings" w:hint="default"/>
+      </w:rPr>
+    </w:lvl>
+  </w:abstractNum>
+  <w:abstractNum w:abstractNumId="4" w15:restartNumberingAfterBreak="0">
     <w:nsid w:val="55D92E11"/>
     <w:multiLevelType w:val="hybridMultilevel"/>
     <w:tmpl w:val="FB7C8528"/>
@@ -458,7 +1524,7 @@
       </w:rPr>
     </w:lvl>
   </w:abstractNum>
-  <w:abstractNum w:abstractNumId="2" w15:restartNumberingAfterBreak="0">
+  <w:abstractNum w:abstractNumId="5" w15:restartNumberingAfterBreak="0">
     <w:nsid w:val="69715C97"/>
     <w:multiLevelType w:val="hybridMultilevel"/>
     <w:tmpl w:val="A594C57A"/>
@@ -571,14 +1637,139 @@
       </w:rPr>
     </w:lvl>
   </w:abstractNum>
+  <w:abstractNum w:abstractNumId="6" w15:restartNumberingAfterBreak="0">
+    <w:nsid w:val="75870F48"/>
+    <w:multiLevelType w:val="hybridMultilevel"/>
+    <w:tmpl w:val="D2BAAC54"/>
+    <w:lvl w:ilvl="0" w:tplc="04090001">
+      <w:start w:val="1"/>
+      <w:numFmt w:val="bullet"/>
+      <w:lvlText w:val=""/>
+      <w:lvlJc w:val="left"/>
+      <w:pPr>
+        <w:ind w:left="720" w:hanging="360"/>
+      </w:pPr>
+      <w:rPr>
+        <w:rFonts w:ascii="Symbol" w:hAnsi="Symbol" w:hint="default"/>
+      </w:rPr>
+    </w:lvl>
+    <w:lvl w:ilvl="1" w:tplc="04090003" w:tentative="1">
+      <w:start w:val="1"/>
+      <w:numFmt w:val="bullet"/>
+      <w:lvlText w:val="o"/>
+      <w:lvlJc w:val="left"/>
+      <w:pPr>
+        <w:ind w:left="1440" w:hanging="360"/>
+      </w:pPr>
+      <w:rPr>
+        <w:rFonts w:ascii="Courier New" w:hAnsi="Courier New" w:cs="Courier New" w:hint="default"/>
+      </w:rPr>
+    </w:lvl>
+    <w:lvl w:ilvl="2" w:tplc="04090005" w:tentative="1">
+      <w:start w:val="1"/>
+      <w:numFmt w:val="bullet"/>
+      <w:lvlText w:val=""/>
+      <w:lvlJc w:val="left"/>
+      <w:pPr>
+        <w:ind w:left="2160" w:hanging="360"/>
+      </w:pPr>
+      <w:rPr>
+        <w:rFonts w:ascii="Wingdings" w:hAnsi="Wingdings" w:hint="default"/>
+      </w:rPr>
+    </w:lvl>
+    <w:lvl w:ilvl="3" w:tplc="04090001" w:tentative="1">
+      <w:start w:val="1"/>
+      <w:numFmt w:val="bullet"/>
+      <w:lvlText w:val=""/>
+      <w:lvlJc w:val="left"/>
+      <w:pPr>
+        <w:ind w:left="2880" w:hanging="360"/>
+      </w:pPr>
+      <w:rPr>
+        <w:rFonts w:ascii="Symbol" w:hAnsi="Symbol" w:hint="default"/>
+      </w:rPr>
+    </w:lvl>
+    <w:lvl w:ilvl="4" w:tplc="04090003" w:tentative="1">
+      <w:start w:val="1"/>
+      <w:numFmt w:val="bullet"/>
+      <w:lvlText w:val="o"/>
+      <w:lvlJc w:val="left"/>
+      <w:pPr>
+        <w:ind w:left="3600" w:hanging="360"/>
+      </w:pPr>
+      <w:rPr>
+        <w:rFonts w:ascii="Courier New" w:hAnsi="Courier New" w:cs="Courier New" w:hint="default"/>
+      </w:rPr>
+    </w:lvl>
+    <w:lvl w:ilvl="5" w:tplc="04090005" w:tentative="1">
+      <w:start w:val="1"/>
+      <w:numFmt w:val="bullet"/>
+      <w:lvlText w:val=""/>
+      <w:lvlJc w:val="left"/>
+      <w:pPr>
+        <w:ind w:left="4320" w:hanging="360"/>
+      </w:pPr>
+      <w:rPr>
+        <w:rFonts w:ascii="Wingdings" w:hAnsi="Wingdings" w:hint="default"/>
+      </w:rPr>
+    </w:lvl>
+    <w:lvl w:ilvl="6" w:tplc="04090001" w:tentative="1">
+      <w:start w:val="1"/>
+      <w:numFmt w:val="bullet"/>
+      <w:lvlText w:val=""/>
+      <w:lvlJc w:val="left"/>
+      <w:pPr>
+        <w:ind w:left="5040" w:hanging="360"/>
+      </w:pPr>
+      <w:rPr>
+        <w:rFonts w:ascii="Symbol" w:hAnsi="Symbol" w:hint="default"/>
+      </w:rPr>
+    </w:lvl>
+    <w:lvl w:ilvl="7" w:tplc="04090003" w:tentative="1">
+      <w:start w:val="1"/>
+      <w:numFmt w:val="bullet"/>
+      <w:lvlText w:val="o"/>
+      <w:lvlJc w:val="left"/>
+      <w:pPr>
+        <w:ind w:left="5760" w:hanging="360"/>
+      </w:pPr>
+      <w:rPr>
+        <w:rFonts w:ascii="Courier New" w:hAnsi="Courier New" w:cs="Courier New" w:hint="default"/>
+      </w:rPr>
+    </w:lvl>
+    <w:lvl w:ilvl="8" w:tplc="04090005" w:tentative="1">
+      <w:start w:val="1"/>
+      <w:numFmt w:val="bullet"/>
+      <w:lvlText w:val=""/>
+      <w:lvlJc w:val="left"/>
+      <w:pPr>
+        <w:ind w:left="6480" w:hanging="360"/>
+      </w:pPr>
+      <w:rPr>
+        <w:rFonts w:ascii="Wingdings" w:hAnsi="Wingdings" w:hint="default"/>
+      </w:rPr>
+    </w:lvl>
+  </w:abstractNum>
   <w:num w:numId="1">
+    <w:abstractNumId w:val="2"/>
+  </w:num>
+  <w:num w:numId="2">
+    <w:abstractNumId w:val="5"/>
+  </w:num>
+  <w:num w:numId="3">
+    <w:abstractNumId w:val="4"/>
+  </w:num>
+  <w:num w:numId="4">
+    <w:abstractNumId w:val="3"/>
+  </w:num>
+  <w:num w:numId="5">
+    <w:abstractNumId w:val="1"/>
+  </w:num>
+  <w:num w:numId="6">
     <w:abstractNumId w:val="0"/>
   </w:num>
-  <w:num w:numId="2">
-    <w:abstractNumId w:val="2"/>
-  </w:num>
-  <w:num w:numId="3">
-    <w:abstractNumId w:val="1"/>
+  <w:num w:numId="7">
+    <w:abstractNumId w:val="6"/>
   </w:num>
 </w:numbering>
 </file>
@@ -980,7 +2171,6 @@
   <w:style w:type="character" w:default="1" w:styleId="DefaultParagraphFont">
     <w:name w:val="Default Paragraph Font"/>
     <w:uiPriority w:val="1"/>
-    <w:semiHidden/>
     <w:unhideWhenUsed/>
   </w:style>
   <w:style w:type="table" w:default="1" w:styleId="TableNormal">

</xml_diff>

<commit_message>
Added lecture notes on FINALS NOTES.docx and FINALS NOTES.txt
</commit_message>
<xml_diff>
--- a/FINALS/FINALS NOTES.docx
+++ b/FINALS/FINALS NOTES.docx
@@ -178,21 +178,15 @@
         <w:pStyle w:val="ListParagraph"/>
       </w:pPr>
       <w:r>
-        <w:t>Java EE 6</w:t>
-      </w:r>
-      <w:r>
-        <w:t xml:space="preserve"> Web</w:t>
-      </w:r>
-    </w:p>
-    <w:p>
-      <w:pPr>
-        <w:pStyle w:val="ListParagraph"/>
-      </w:pPr>
-      <w:r>
-        <w:t>Java EE 8</w:t>
-      </w:r>
-      <w:r>
-        <w:t xml:space="preserve"> Web</w:t>
+        <w:t>Java EE 6 Web</w:t>
+      </w:r>
+    </w:p>
+    <w:p>
+      <w:pPr>
+        <w:pStyle w:val="ListParagraph"/>
+      </w:pPr>
+      <w:r>
+        <w:t>Java EE 8 Web</w:t>
       </w:r>
     </w:p>
     <w:p>
@@ -355,6 +349,11 @@
       </w:r>
     </w:p>
     <w:p>
+      <w:pPr>
+        <w:pBdr>
+          <w:bottom w:val="single" w:sz="6" w:space="1" w:color="auto"/>
+        </w:pBdr>
+      </w:pPr>
       <w:r>
         <w:t>- Request Dispatching</w:t>
       </w:r>
@@ -418,13 +417,7 @@
         <w:t xml:space="preserve"> </w:t>
       </w:r>
       <w:r>
-        <w:t xml:space="preserve">Servlet </w:t>
-      </w:r>
-      <w:r>
-        <w:t>Out</w:t>
-      </w:r>
-      <w:r>
-        <w:t>put Stream</w:t>
+        <w:t>Servlet Output Stream</w:t>
       </w:r>
     </w:p>
     <w:p/>
@@ -440,10 +433,7 @@
     </w:p>
     <w:p>
       <w:r>
-        <w:t xml:space="preserve">            throws ServletException, IOException {</w:t>
-      </w:r>
-      <w:r>
-        <w:t xml:space="preserve"> }</w:t>
+        <w:t xml:space="preserve">            throws ServletException, IOException { }</w:t>
       </w:r>
     </w:p>
     <w:p/>
@@ -559,13 +549,7 @@
     </w:p>
     <w:p>
       <w:r>
-        <w:t>request.setAttribute(“productlist</w:t>
-      </w:r>
-      <w:r>
-        <w:t>”</w:t>
-      </w:r>
-      <w:r>
-        <w:t>);</w:t>
+        <w:t>request.setAttribute(“productlist”);</w:t>
       </w:r>
     </w:p>
     <w:p/>
@@ -722,6 +706,11 @@
       </w:r>
     </w:p>
     <w:p>
+      <w:pPr>
+        <w:pBdr>
+          <w:bottom w:val="single" w:sz="6" w:space="1" w:color="auto"/>
+        </w:pBdr>
+      </w:pPr>
       <w:r>
         <w:tab/>
         <w:t>- context scopes</w:t>
@@ -839,64 +828,949 @@
     </w:p>
     <w:p>
       <w:r>
-        <w:t>$_</w:t>
-      </w:r>
-      <w:r>
-        <w:t>GET</w:t>
-      </w:r>
-    </w:p>
-    <w:p>
-      <w:r>
-        <w:t>$_</w:t>
-      </w:r>
-      <w:r>
-        <w:t>POST</w:t>
-      </w:r>
-    </w:p>
-    <w:p>
-      <w:r>
-        <w:t>$_</w:t>
-      </w:r>
-      <w:r>
-        <w:t>FILES</w:t>
-      </w:r>
-    </w:p>
-    <w:p>
-      <w:r>
-        <w:t>$_</w:t>
-      </w:r>
-      <w:r>
-        <w:t>COOKIE</w:t>
-      </w:r>
-    </w:p>
-    <w:p>
-      <w:r>
-        <w:t>$_</w:t>
-      </w:r>
-      <w:r>
-        <w:t>SESSION</w:t>
-      </w:r>
-    </w:p>
-    <w:p>
-      <w:r>
-        <w:t>$_</w:t>
-      </w:r>
-      <w:r>
-        <w:t>REQUEST</w:t>
-      </w:r>
-    </w:p>
-    <w:p>
-      <w:r>
-        <w:t>$_</w:t>
-      </w:r>
-      <w:r>
-        <w:t>ENV</w:t>
+        <w:t>$_GET</w:t>
+      </w:r>
+    </w:p>
+    <w:p>
+      <w:r>
+        <w:t>$_POST</w:t>
+      </w:r>
+    </w:p>
+    <w:p>
+      <w:r>
+        <w:t>$_FILES</w:t>
+      </w:r>
+    </w:p>
+    <w:p>
+      <w:r>
+        <w:t>$_COOKIE</w:t>
+      </w:r>
+    </w:p>
+    <w:p>
+      <w:r>
+        <w:t>$_SESSION</w:t>
+      </w:r>
+    </w:p>
+    <w:p>
+      <w:r>
+        <w:t>$_REQUEST</w:t>
+      </w:r>
+    </w:p>
+    <w:p>
+      <w:r>
+        <w:t>$_ENV</w:t>
+      </w:r>
+    </w:p>
+    <w:p/>
+    <w:p>
+      <w:r>
+        <w:t>Example:</w:t>
+      </w:r>
+    </w:p>
+    <w:p>
+      <w:r>
+        <w:t>&lt;?php fpreach ($_SERVER as $Key = $values) {</w:t>
+      </w:r>
+    </w:p>
+    <w:p>
+      <w:r>
+        <w:tab/>
+        <w:t>echo “&lt;p&gt; $key = $ values &lt;/p&gt;”;</w:t>
+      </w:r>
+    </w:p>
+    <w:p>
+      <w:r>
+        <w:tab/>
+        <w:t>} ?&gt;</w:t>
+      </w:r>
+    </w:p>
+    <w:p/>
+    <w:p>
+      <w:pPr>
+        <w:rPr>
+          <w:b/>
+          <w:sz w:val="24"/>
+        </w:rPr>
+      </w:pPr>
+      <w:r>
+        <w:rPr>
+          <w:b/>
+          <w:sz w:val="24"/>
+        </w:rPr>
+        <w:t>HTTP Request Headers</w:t>
+      </w:r>
+    </w:p>
+    <w:p>
+      <w:pPr>
+        <w:rPr>
+          <w:sz w:val="24"/>
+        </w:rPr>
+      </w:pPr>
+      <w:r>
+        <w:rPr>
+          <w:sz w:val="24"/>
+        </w:rPr>
+        <w:t>HTTP_HOST = Localhost</w:t>
+      </w:r>
+    </w:p>
+    <w:p>
+      <w:pPr>
+        <w:rPr>
+          <w:sz w:val="24"/>
+        </w:rPr>
+      </w:pPr>
+      <w:r>
+        <w:rPr>
+          <w:sz w:val="24"/>
+        </w:rPr>
+        <w:t>HTTP_CONNECTION = Keep-alive</w:t>
+      </w:r>
+    </w:p>
+    <w:p>
+      <w:pPr>
+        <w:rPr>
+          <w:sz w:val="24"/>
+        </w:rPr>
+      </w:pPr>
+      <w:r>
+        <w:rPr>
+          <w:sz w:val="24"/>
+        </w:rPr>
+        <w:t>HTTP_CACHE_CONTROL =max-age = 0</w:t>
+      </w:r>
+    </w:p>
+    <w:p>
+      <w:pPr>
+        <w:rPr>
+          <w:sz w:val="24"/>
+        </w:rPr>
+      </w:pPr>
+      <w:r>
+        <w:rPr>
+          <w:sz w:val="24"/>
+        </w:rPr>
+        <w:t>HTTP_UPGRADE_INSECURE_ReQUESTS = 2</w:t>
+      </w:r>
+    </w:p>
+    <w:p>
+      <w:pPr>
+        <w:rPr>
+          <w:sz w:val="24"/>
+        </w:rPr>
+      </w:pPr>
+      <w:r>
+        <w:rPr>
+          <w:sz w:val="24"/>
+        </w:rPr>
+        <w:lastRenderedPageBreak/>
+        <w:t>HTTP_USER_AGENT= Mozilla/5.0</w:t>
+      </w:r>
+    </w:p>
+    <w:p>
+      <w:pPr>
+        <w:rPr>
+          <w:sz w:val="24"/>
+        </w:rPr>
+      </w:pPr>
+      <w:r>
+        <w:rPr>
+          <w:sz w:val="24"/>
+        </w:rPr>
+        <w:t>HTTP_ACCEPT</w:t>
+      </w:r>
+    </w:p>
+    <w:p>
+      <w:pPr>
+        <w:rPr>
+          <w:sz w:val="24"/>
+        </w:rPr>
+      </w:pPr>
+      <w:r>
+        <w:rPr>
+          <w:sz w:val="24"/>
+        </w:rPr>
+        <w:t>HTTP_OUT</w:t>
+      </w:r>
+    </w:p>
+    <w:p>
+      <w:pPr>
+        <w:rPr>
+          <w:sz w:val="24"/>
+        </w:rPr>
+      </w:pPr>
+      <w:r>
+        <w:rPr>
+          <w:sz w:val="24"/>
+        </w:rPr>
+        <w:t>REMOTE_PORT = 50625</w:t>
+      </w:r>
+    </w:p>
+    <w:p>
+      <w:pPr>
+        <w:rPr>
+          <w:sz w:val="24"/>
+        </w:rPr>
+      </w:pPr>
+      <w:r>
+        <w:rPr>
+          <w:sz w:val="24"/>
+        </w:rPr>
+        <w:t>GATEWAY_INTERFACE = CGI 1.1</w:t>
+      </w:r>
+    </w:p>
+    <w:p>
+      <w:pPr>
+        <w:rPr>
+          <w:sz w:val="24"/>
+        </w:rPr>
+      </w:pPr>
+      <w:r>
+        <w:rPr>
+          <w:sz w:val="24"/>
+        </w:rPr>
+        <w:t>SERVER_PROTOCOL = HTTP 11.1</w:t>
+      </w:r>
+    </w:p>
+    <w:p>
+      <w:pPr>
+        <w:rPr>
+          <w:sz w:val="24"/>
+        </w:rPr>
+      </w:pPr>
+      <w:r>
+        <w:rPr>
+          <w:sz w:val="24"/>
+        </w:rPr>
+        <w:t>REQUEST_METHOD_GET</w:t>
+      </w:r>
+    </w:p>
+    <w:p>
+      <w:pPr>
+        <w:rPr>
+          <w:sz w:val="24"/>
+        </w:rPr>
+      </w:pPr>
+      <w:r>
+        <w:rPr>
+          <w:sz w:val="24"/>
+        </w:rPr>
+        <w:t>QUERY_STRING=</w:t>
+      </w:r>
+    </w:p>
+    <w:p>
+      <w:pPr>
+        <w:rPr>
+          <w:sz w:val="24"/>
+        </w:rPr>
+      </w:pPr>
+      <w:r>
+        <w:rPr>
+          <w:sz w:val="24"/>
+        </w:rPr>
+        <w:t>REQUEST_URI =</w:t>
+      </w:r>
+    </w:p>
+    <w:p>
+      <w:pPr>
+        <w:rPr>
+          <w:sz w:val="24"/>
+        </w:rPr>
+      </w:pPr>
+      <w:r>
+        <w:rPr>
+          <w:sz w:val="24"/>
+        </w:rPr>
+        <w:t>SCRIPT_NAME</w:t>
+      </w:r>
+    </w:p>
+    <w:p>
+      <w:pPr>
+        <w:pBdr>
+          <w:bottom w:val="single" w:sz="6" w:space="1" w:color="auto"/>
+        </w:pBdr>
+        <w:rPr>
+          <w:sz w:val="24"/>
+        </w:rPr>
+      </w:pPr>
+      <w:r>
+        <w:rPr>
+          <w:sz w:val="24"/>
+        </w:rPr>
+        <w:t>PHP_SELF</w:t>
+      </w:r>
+    </w:p>
+    <w:p>
+      <w:pPr>
+        <w:rPr>
+          <w:sz w:val="24"/>
+        </w:rPr>
+      </w:pPr>
+    </w:p>
+    <w:p>
+      <w:pPr>
+        <w:rPr>
+          <w:b/>
+          <w:sz w:val="28"/>
+        </w:rPr>
+      </w:pPr>
+      <w:r>
+        <w:rPr>
+          <w:b/>
+          <w:sz w:val="28"/>
+        </w:rPr>
+        <w:t>NODE.</w:t>
+      </w:r>
+      <w:r>
+        <w:rPr>
+          <w:b/>
+          <w:sz w:val="28"/>
+        </w:rPr>
+        <w:t>JS Serverside</w:t>
+      </w:r>
+    </w:p>
+    <w:p>
+      <w:pPr>
+        <w:rPr>
+          <w:b/>
+        </w:rPr>
+      </w:pPr>
+    </w:p>
+    <w:p>
+      <w:pPr>
+        <w:rPr>
+          <w:b/>
+          <w:sz w:val="28"/>
+        </w:rPr>
+      </w:pPr>
+      <w:r>
+        <w:rPr>
+          <w:b/>
+          <w:sz w:val="28"/>
+        </w:rPr>
+        <w:t>MEAN</w:t>
+      </w:r>
+    </w:p>
+    <w:p>
+      <w:pPr>
+        <w:rPr>
+          <w:sz w:val="28"/>
+        </w:rPr>
+      </w:pPr>
+      <w:r>
+        <w:rPr>
+          <w:b/>
+          <w:sz w:val="28"/>
+        </w:rPr>
+        <w:t xml:space="preserve">M – </w:t>
+      </w:r>
+      <w:r>
+        <w:rPr>
+          <w:sz w:val="28"/>
+        </w:rPr>
+        <w:t>Monggo DB</w:t>
+      </w:r>
+    </w:p>
+    <w:p>
+      <w:pPr>
+        <w:rPr>
+          <w:sz w:val="28"/>
+        </w:rPr>
+      </w:pPr>
+      <w:r>
+        <w:rPr>
+          <w:b/>
+          <w:sz w:val="28"/>
+        </w:rPr>
+        <w:t xml:space="preserve">E – </w:t>
+      </w:r>
+      <w:r>
+        <w:rPr>
+          <w:sz w:val="28"/>
+        </w:rPr>
+        <w:t>Express JS</w:t>
+      </w:r>
+    </w:p>
+    <w:p>
+      <w:pPr>
+        <w:rPr>
+          <w:sz w:val="28"/>
+        </w:rPr>
+      </w:pPr>
+      <w:r>
+        <w:rPr>
+          <w:b/>
+          <w:sz w:val="28"/>
+        </w:rPr>
+        <w:t xml:space="preserve">A – </w:t>
+      </w:r>
+      <w:r>
+        <w:rPr>
+          <w:sz w:val="28"/>
+        </w:rPr>
+        <w:t>Angular framework</w:t>
+      </w:r>
+    </w:p>
+    <w:p>
+      <w:pPr>
+        <w:rPr>
+          <w:sz w:val="28"/>
+        </w:rPr>
+      </w:pPr>
+      <w:r>
+        <w:rPr>
+          <w:b/>
+          <w:sz w:val="28"/>
+        </w:rPr>
+        <w:t>N –</w:t>
+      </w:r>
+      <w:r>
+        <w:rPr>
+          <w:sz w:val="28"/>
+        </w:rPr>
+        <w:t xml:space="preserve"> Node.JS</w:t>
+      </w:r>
+    </w:p>
+    <w:p/>
+    <w:p>
+      <w:r>
+        <w:rPr>
+          <w:b/>
+        </w:rPr>
+        <w:t xml:space="preserve">BJON </w:t>
+      </w:r>
+      <w:r>
+        <w:t>– Binary JSON Format</w:t>
+      </w:r>
+    </w:p>
+    <w:p/>
+    <w:p>
+      <w:r>
+        <w:t>API Node.JS Features</w:t>
+      </w:r>
+    </w:p>
+    <w:p>
+      <w:r>
+        <w:t>index.js(simple webserver)</w:t>
+      </w:r>
+    </w:p>
+    <w:p>
+      <w:r>
+        <w:t>var http require (‘http’)</w:t>
+      </w:r>
+    </w:p>
+    <w:p>
+      <w:r>
+        <w:t>var server = http.createServer();</w:t>
+      </w:r>
+    </w:p>
+    <w:p>
+      <w:r>
+        <w:t>server.on(‘request handler’);</w:t>
+      </w:r>
+    </w:p>
+    <w:p/>
+    <w:p>
+      <w:r>
+        <w:t>function handle(request, response) {</w:t>
+      </w:r>
+    </w:p>
+    <w:p>
+      <w:r>
+        <w:tab/>
+        <w:t>response end(hello, nodeJs!!);</w:t>
+      </w:r>
+    </w:p>
+    <w:p>
+      <w:r>
+        <w:t>}</w:t>
+      </w:r>
+    </w:p>
+    <w:p/>
+    <w:p>
+      <w:r>
+        <w:t>function handler (request, response) {</w:t>
+      </w:r>
+    </w:p>
+    <w:p>
+      <w:r>
+        <w:tab/>
+        <w:t>var method = request.method;</w:t>
+      </w:r>
+    </w:p>
+    <w:p>
+      <w:r>
+        <w:tab/>
+        <w:t>var url = request.url;</w:t>
+      </w:r>
+    </w:p>
+    <w:p>
+      <w:r>
+        <w:tab/>
+        <w:t>var headers = request.headers;</w:t>
+      </w:r>
+    </w:p>
+    <w:p/>
+    <w:p>
+      <w:r>
+        <w:tab/>
+        <w:t>console.log(‘Request Method: ${method}’);</w:t>
+      </w:r>
+    </w:p>
+    <w:p>
+      <w:r>
+        <w:tab/>
+      </w:r>
+      <w:r>
+        <w:t>console.log(‘</w:t>
+      </w:r>
+      <w:r>
+        <w:t>Request URL: ${url</w:t>
+      </w:r>
+      <w:r>
+        <w:t>}’);</w:t>
+      </w:r>
+    </w:p>
+    <w:p>
+      <w:r>
+        <w:tab/>
+      </w:r>
+      <w:r>
+        <w:t>console.log(‘</w:t>
+      </w:r>
+      <w:r>
+        <w:t>Request Headers</w:t>
+      </w:r>
+      <w:r>
+        <w:t>:</w:t>
+      </w:r>
+      <w:r>
+        <w:t xml:space="preserve"> \n</w:t>
+      </w:r>
+      <w:r>
+        <w:t xml:space="preserve"> ${</w:t>
+      </w:r>
+      <w:r>
+        <w:t>JSON.String}</w:t>
+      </w:r>
+      <w:r>
+        <w:t>’);</w:t>
+      </w:r>
+    </w:p>
+    <w:p/>
+    <w:p>
+      <w:pPr>
+        <w:pStyle w:val="ListParagraph"/>
+        <w:numPr>
+          <w:ilvl w:val="0"/>
+          <w:numId w:val="8"/>
+        </w:numPr>
+      </w:pPr>
+      <w:r>
+        <w:rPr>
+          <w:b/>
+        </w:rPr>
+        <w:t xml:space="preserve">asynchronous handler – </w:t>
+      </w:r>
+      <w:r>
+        <w:t>callback handler</w:t>
+      </w:r>
+    </w:p>
+    <w:p>
+      <w:pPr>
+        <w:pStyle w:val="ListParagraph"/>
+        <w:numPr>
+          <w:ilvl w:val="0"/>
+          <w:numId w:val="8"/>
+        </w:numPr>
+      </w:pPr>
+      <w:r>
+        <w:rPr>
+          <w:b/>
+        </w:rPr>
+        <w:t>synchronous handler</w:t>
+      </w:r>
+    </w:p>
+    <w:p>
+      <w:pPr>
+        <w:pStyle w:val="ListParagraph"/>
+        <w:pBdr>
+          <w:bottom w:val="single" w:sz="6" w:space="1" w:color="auto"/>
+        </w:pBdr>
+        <w:rPr>
+          <w:b/>
+        </w:rPr>
+      </w:pPr>
+    </w:p>
+    <w:p>
+      <w:pPr>
+        <w:pStyle w:val="ListParagraph"/>
+        <w:ind w:left="0"/>
+        <w:rPr>
+          <w:b/>
+        </w:rPr>
+      </w:pPr>
+    </w:p>
+    <w:p>
+      <w:pPr>
+        <w:pStyle w:val="ListParagraph"/>
+        <w:ind w:left="0"/>
+        <w:rPr>
+          <w:sz w:val="24"/>
+        </w:rPr>
+      </w:pPr>
+      <w:r>
+        <w:rPr>
+          <w:b/>
+          <w:sz w:val="24"/>
+        </w:rPr>
+        <w:t>SECURITY</w:t>
+      </w:r>
+    </w:p>
+    <w:p>
+      <w:pPr>
+        <w:pStyle w:val="ListParagraph"/>
+        <w:ind w:left="0"/>
+        <w:rPr>
+          <w:sz w:val="24"/>
+        </w:rPr>
+      </w:pPr>
+    </w:p>
+    <w:p>
+      <w:pPr>
+        <w:pStyle w:val="ListParagraph"/>
+        <w:ind w:left="0"/>
+        <w:rPr>
+          <w:b/>
+        </w:rPr>
+      </w:pPr>
+      <w:r>
+        <w:rPr>
+          <w:b/>
+        </w:rPr>
+        <w:t>OWASP Top Ten Project</w:t>
+      </w:r>
+    </w:p>
+    <w:p>
+      <w:pPr>
+        <w:pStyle w:val="ListParagraph"/>
+        <w:ind w:left="0"/>
+        <w:rPr>
+          <w:b/>
+        </w:rPr>
+      </w:pPr>
+      <w:r>
+        <w:rPr>
+          <w:b/>
+        </w:rPr>
+        <w:tab/>
+        <w:t>Top Ten Security Vulnerability in the Web.</w:t>
+      </w:r>
+    </w:p>
+    <w:p>
+      <w:pPr>
+        <w:pStyle w:val="ListParagraph"/>
+        <w:ind w:left="0"/>
+      </w:pPr>
+      <w:r>
+        <w:rPr>
+          <w:b/>
+        </w:rPr>
+        <w:t>(2017)</w:t>
+      </w:r>
+    </w:p>
+    <w:p>
+      <w:pPr>
+        <w:pStyle w:val="ListParagraph"/>
+        <w:numPr>
+          <w:ilvl w:val="0"/>
+          <w:numId w:val="10"/>
+        </w:numPr>
+      </w:pPr>
+      <w:r>
+        <w:t>Injection</w:t>
+      </w:r>
+    </w:p>
+    <w:p>
+      <w:pPr>
+        <w:pStyle w:val="ListParagraph"/>
+        <w:numPr>
+          <w:ilvl w:val="0"/>
+          <w:numId w:val="10"/>
+        </w:numPr>
+      </w:pPr>
+      <w:r>
+        <w:t>Broken Authentication and Session Management</w:t>
+      </w:r>
+    </w:p>
+    <w:p>
+      <w:pPr>
+        <w:pStyle w:val="ListParagraph"/>
+        <w:numPr>
+          <w:ilvl w:val="0"/>
+          <w:numId w:val="10"/>
+        </w:numPr>
+      </w:pPr>
+      <w:r>
+        <w:t>Cross-Site Scripting (XSS)</w:t>
+      </w:r>
+    </w:p>
+    <w:p>
+      <w:pPr>
+        <w:pStyle w:val="ListParagraph"/>
+        <w:numPr>
+          <w:ilvl w:val="0"/>
+          <w:numId w:val="10"/>
+        </w:numPr>
+      </w:pPr>
+      <w:r>
+        <w:t xml:space="preserve">Broken Access Control </w:t>
+      </w:r>
+    </w:p>
+    <w:p>
+      <w:pPr>
+        <w:pStyle w:val="ListParagraph"/>
+        <w:numPr>
+          <w:ilvl w:val="0"/>
+          <w:numId w:val="10"/>
+        </w:numPr>
+      </w:pPr>
+      <w:r>
+        <w:t>Security Misconfiguration</w:t>
+      </w:r>
+    </w:p>
+    <w:p>
+      <w:pPr>
+        <w:pStyle w:val="ListParagraph"/>
+        <w:numPr>
+          <w:ilvl w:val="0"/>
+          <w:numId w:val="10"/>
+        </w:numPr>
+      </w:pPr>
+      <w:r>
+        <w:t>Sensitive Data Exposure</w:t>
+      </w:r>
+    </w:p>
+    <w:p>
+      <w:pPr>
+        <w:pStyle w:val="ListParagraph"/>
+        <w:numPr>
+          <w:ilvl w:val="0"/>
+          <w:numId w:val="10"/>
+        </w:numPr>
+      </w:pPr>
+      <w:r>
+        <w:t>Insufficient Attack Protection (IAP)</w:t>
+      </w:r>
+    </w:p>
+    <w:p>
+      <w:pPr>
+        <w:pStyle w:val="ListParagraph"/>
+        <w:numPr>
+          <w:ilvl w:val="0"/>
+          <w:numId w:val="10"/>
+        </w:numPr>
+      </w:pPr>
+      <w:r>
+        <w:t>Cross-site Request Forgery (CSRF)</w:t>
+      </w:r>
+    </w:p>
+    <w:p>
+      <w:pPr>
+        <w:pStyle w:val="ListParagraph"/>
+        <w:numPr>
+          <w:ilvl w:val="0"/>
+          <w:numId w:val="10"/>
+        </w:numPr>
+      </w:pPr>
+      <w:r>
+        <w:t>Using components with known vulnerabilities</w:t>
+      </w:r>
+    </w:p>
+    <w:p>
+      <w:pPr>
+        <w:pStyle w:val="ListParagraph"/>
+        <w:numPr>
+          <w:ilvl w:val="0"/>
+          <w:numId w:val="10"/>
+        </w:numPr>
+      </w:pPr>
+      <w:r>
+        <w:t>Under protected API</w:t>
+      </w:r>
+    </w:p>
+    <w:p>
+      <w:pPr>
+        <w:pStyle w:val="ListParagraph"/>
+      </w:pPr>
+    </w:p>
+    <w:p>
+      <w:pPr>
+        <w:pStyle w:val="ListParagraph"/>
+        <w:ind w:left="0"/>
+      </w:pPr>
+      <w:r>
+        <w:rPr>
+          <w:b/>
+        </w:rPr>
+        <w:t>Digital Certificate</w:t>
+      </w:r>
+      <w:r>
+        <w:t xml:space="preserve"> </w:t>
+      </w:r>
+    </w:p>
+    <w:p>
+      <w:pPr>
+        <w:pStyle w:val="ListParagraph"/>
+        <w:ind w:left="0"/>
+      </w:pPr>
+      <w:r>
+        <w:tab/>
+        <w:t>- encrypting of the Website</w:t>
+      </w:r>
+    </w:p>
+    <w:p>
+      <w:pPr>
+        <w:pStyle w:val="ListParagraph"/>
+        <w:ind w:left="0"/>
+      </w:pPr>
+      <w:r>
+        <w:lastRenderedPageBreak/>
+        <w:t>letsencrypt.org – website for free Digital certificate</w:t>
+      </w:r>
+    </w:p>
+    <w:p>
+      <w:pPr>
+        <w:pStyle w:val="ListParagraph"/>
+        <w:ind w:left="0"/>
+      </w:pPr>
+    </w:p>
+    <w:p>
+      <w:pPr>
+        <w:pStyle w:val="ListParagraph"/>
+        <w:ind w:left="0"/>
+        <w:rPr>
+          <w:b/>
+        </w:rPr>
+      </w:pPr>
+      <w:r>
+        <w:rPr>
+          <w:b/>
+        </w:rPr>
+        <w:t>HASH Algorithm</w:t>
+      </w:r>
+    </w:p>
+    <w:p>
+      <w:pPr>
+        <w:pStyle w:val="ListParagraph"/>
+        <w:ind w:left="0"/>
+      </w:pPr>
+      <w:r>
+        <w:t xml:space="preserve"> - function</w:t>
+      </w:r>
+    </w:p>
+    <w:p>
+      <w:pPr>
+        <w:pStyle w:val="ListParagraph"/>
+        <w:ind w:left="0"/>
+      </w:pPr>
+      <w:r>
+        <w:t>- One-way function</w:t>
+      </w:r>
+    </w:p>
+    <w:p>
+      <w:pPr>
+        <w:pStyle w:val="ListParagraph"/>
+        <w:ind w:left="0"/>
+      </w:pPr>
+      <w:r>
+        <w:t>-intractable</w:t>
+      </w:r>
+    </w:p>
+    <w:p>
+      <w:pPr>
+        <w:pStyle w:val="ListParagraph"/>
+        <w:ind w:left="0"/>
+      </w:pPr>
+    </w:p>
+    <w:p>
+      <w:pPr>
+        <w:pStyle w:val="ListParagraph"/>
+        <w:ind w:left="0"/>
+      </w:pPr>
+      <w:r>
+        <w:t xml:space="preserve">ex. </w:t>
+      </w:r>
+    </w:p>
+    <w:p>
+      <w:pPr>
+        <w:pStyle w:val="ListParagraph"/>
+        <w:ind w:left="0"/>
+      </w:pPr>
+      <w:r>
+        <w:t>MD5</w:t>
+      </w:r>
+    </w:p>
+    <w:p>
+      <w:pPr>
+        <w:pStyle w:val="ListParagraph"/>
+        <w:ind w:left="0"/>
+      </w:pPr>
+      <w:r>
+        <w:t>SHA1</w:t>
+      </w:r>
+    </w:p>
+    <w:p>
+      <w:pPr>
+        <w:pStyle w:val="ListParagraph"/>
+        <w:ind w:left="0"/>
+      </w:pPr>
+      <w:r>
+        <w:t>SHA2</w:t>
+      </w:r>
+    </w:p>
+    <w:p>
+      <w:pPr>
+        <w:pStyle w:val="ListParagraph"/>
+        <w:ind w:left="0"/>
+      </w:pPr>
+    </w:p>
+    <w:p>
+      <w:pPr>
+        <w:pStyle w:val="ListParagraph"/>
+        <w:ind w:left="0"/>
+      </w:pPr>
+      <w:r>
+        <w:t xml:space="preserve">_SALTED </w:t>
+      </w:r>
+    </w:p>
+    <w:p>
+      <w:pPr>
+        <w:pStyle w:val="ListParagraph"/>
+        <w:ind w:left="0"/>
+      </w:pPr>
+      <w:r>
+        <w:tab/>
+        <w:t>(‘pwd’ + salt) = HASH</w:t>
       </w:r>
       <w:bookmarkStart w:id="0" w:name="_GoBack"/>
       <w:bookmarkEnd w:id="0"/>
     </w:p>
-    <w:p/>
-    <w:p/>
+    <w:p>
+      <w:pPr>
+        <w:pStyle w:val="ListParagraph"/>
+        <w:ind w:left="0"/>
+      </w:pPr>
+      <w:r>
+        <w:tab/>
+      </w:r>
+    </w:p>
+    <w:p>
+      <w:pPr>
+        <w:rPr>
+          <w:sz w:val="28"/>
+        </w:rPr>
+      </w:pPr>
+    </w:p>
     <w:sectPr>
       <w:pgSz w:w="12240" w:h="15840"/>
       <w:pgMar w:top="1440" w:right="1440" w:bottom="1440" w:left="1440" w:header="708" w:footer="708" w:gutter="0"/>
@@ -1186,6 +2060,205 @@
     </w:lvl>
   </w:abstractNum>
   <w:abstractNum w:abstractNumId="2" w15:restartNumberingAfterBreak="0">
+    <w:nsid w:val="1DA035BE"/>
+    <w:multiLevelType w:val="hybridMultilevel"/>
+    <w:tmpl w:val="A97228EE"/>
+    <w:lvl w:ilvl="0" w:tplc="04090001">
+      <w:start w:val="1"/>
+      <w:numFmt w:val="bullet"/>
+      <w:lvlText w:val=""/>
+      <w:lvlJc w:val="left"/>
+      <w:pPr>
+        <w:ind w:left="720" w:hanging="360"/>
+      </w:pPr>
+      <w:rPr>
+        <w:rFonts w:ascii="Symbol" w:hAnsi="Symbol" w:hint="default"/>
+      </w:rPr>
+    </w:lvl>
+    <w:lvl w:ilvl="1" w:tplc="04090003" w:tentative="1">
+      <w:start w:val="1"/>
+      <w:numFmt w:val="bullet"/>
+      <w:lvlText w:val="o"/>
+      <w:lvlJc w:val="left"/>
+      <w:pPr>
+        <w:ind w:left="1440" w:hanging="360"/>
+      </w:pPr>
+      <w:rPr>
+        <w:rFonts w:ascii="Courier New" w:hAnsi="Courier New" w:cs="Courier New" w:hint="default"/>
+      </w:rPr>
+    </w:lvl>
+    <w:lvl w:ilvl="2" w:tplc="04090005" w:tentative="1">
+      <w:start w:val="1"/>
+      <w:numFmt w:val="bullet"/>
+      <w:lvlText w:val=""/>
+      <w:lvlJc w:val="left"/>
+      <w:pPr>
+        <w:ind w:left="2160" w:hanging="360"/>
+      </w:pPr>
+      <w:rPr>
+        <w:rFonts w:ascii="Wingdings" w:hAnsi="Wingdings" w:hint="default"/>
+      </w:rPr>
+    </w:lvl>
+    <w:lvl w:ilvl="3" w:tplc="04090001" w:tentative="1">
+      <w:start w:val="1"/>
+      <w:numFmt w:val="bullet"/>
+      <w:lvlText w:val=""/>
+      <w:lvlJc w:val="left"/>
+      <w:pPr>
+        <w:ind w:left="2880" w:hanging="360"/>
+      </w:pPr>
+      <w:rPr>
+        <w:rFonts w:ascii="Symbol" w:hAnsi="Symbol" w:hint="default"/>
+      </w:rPr>
+    </w:lvl>
+    <w:lvl w:ilvl="4" w:tplc="04090003" w:tentative="1">
+      <w:start w:val="1"/>
+      <w:numFmt w:val="bullet"/>
+      <w:lvlText w:val="o"/>
+      <w:lvlJc w:val="left"/>
+      <w:pPr>
+        <w:ind w:left="3600" w:hanging="360"/>
+      </w:pPr>
+      <w:rPr>
+        <w:rFonts w:ascii="Courier New" w:hAnsi="Courier New" w:cs="Courier New" w:hint="default"/>
+      </w:rPr>
+    </w:lvl>
+    <w:lvl w:ilvl="5" w:tplc="04090005" w:tentative="1">
+      <w:start w:val="1"/>
+      <w:numFmt w:val="bullet"/>
+      <w:lvlText w:val=""/>
+      <w:lvlJc w:val="left"/>
+      <w:pPr>
+        <w:ind w:left="4320" w:hanging="360"/>
+      </w:pPr>
+      <w:rPr>
+        <w:rFonts w:ascii="Wingdings" w:hAnsi="Wingdings" w:hint="default"/>
+      </w:rPr>
+    </w:lvl>
+    <w:lvl w:ilvl="6" w:tplc="04090001" w:tentative="1">
+      <w:start w:val="1"/>
+      <w:numFmt w:val="bullet"/>
+      <w:lvlText w:val=""/>
+      <w:lvlJc w:val="left"/>
+      <w:pPr>
+        <w:ind w:left="5040" w:hanging="360"/>
+      </w:pPr>
+      <w:rPr>
+        <w:rFonts w:ascii="Symbol" w:hAnsi="Symbol" w:hint="default"/>
+      </w:rPr>
+    </w:lvl>
+    <w:lvl w:ilvl="7" w:tplc="04090003" w:tentative="1">
+      <w:start w:val="1"/>
+      <w:numFmt w:val="bullet"/>
+      <w:lvlText w:val="o"/>
+      <w:lvlJc w:val="left"/>
+      <w:pPr>
+        <w:ind w:left="5760" w:hanging="360"/>
+      </w:pPr>
+      <w:rPr>
+        <w:rFonts w:ascii="Courier New" w:hAnsi="Courier New" w:cs="Courier New" w:hint="default"/>
+      </w:rPr>
+    </w:lvl>
+    <w:lvl w:ilvl="8" w:tplc="04090005" w:tentative="1">
+      <w:start w:val="1"/>
+      <w:numFmt w:val="bullet"/>
+      <w:lvlText w:val=""/>
+      <w:lvlJc w:val="left"/>
+      <w:pPr>
+        <w:ind w:left="6480" w:hanging="360"/>
+      </w:pPr>
+      <w:rPr>
+        <w:rFonts w:ascii="Wingdings" w:hAnsi="Wingdings" w:hint="default"/>
+      </w:rPr>
+    </w:lvl>
+  </w:abstractNum>
+  <w:abstractNum w:abstractNumId="3" w15:restartNumberingAfterBreak="0">
+    <w:nsid w:val="22901AF7"/>
+    <w:multiLevelType w:val="hybridMultilevel"/>
+    <w:tmpl w:val="3AE02302"/>
+    <w:lvl w:ilvl="0" w:tplc="0409000F">
+      <w:start w:val="1"/>
+      <w:numFmt w:val="decimal"/>
+      <w:lvlText w:val="%1."/>
+      <w:lvlJc w:val="left"/>
+      <w:pPr>
+        <w:ind w:left="720" w:hanging="360"/>
+      </w:pPr>
+    </w:lvl>
+    <w:lvl w:ilvl="1" w:tplc="04090019" w:tentative="1">
+      <w:start w:val="1"/>
+      <w:numFmt w:val="lowerLetter"/>
+      <w:lvlText w:val="%2."/>
+      <w:lvlJc w:val="left"/>
+      <w:pPr>
+        <w:ind w:left="1440" w:hanging="360"/>
+      </w:pPr>
+    </w:lvl>
+    <w:lvl w:ilvl="2" w:tplc="0409001B" w:tentative="1">
+      <w:start w:val="1"/>
+      <w:numFmt w:val="lowerRoman"/>
+      <w:lvlText w:val="%3."/>
+      <w:lvlJc w:val="right"/>
+      <w:pPr>
+        <w:ind w:left="2160" w:hanging="180"/>
+      </w:pPr>
+    </w:lvl>
+    <w:lvl w:ilvl="3" w:tplc="0409000F" w:tentative="1">
+      <w:start w:val="1"/>
+      <w:numFmt w:val="decimal"/>
+      <w:lvlText w:val="%4."/>
+      <w:lvlJc w:val="left"/>
+      <w:pPr>
+        <w:ind w:left="2880" w:hanging="360"/>
+      </w:pPr>
+    </w:lvl>
+    <w:lvl w:ilvl="4" w:tplc="04090019" w:tentative="1">
+      <w:start w:val="1"/>
+      <w:numFmt w:val="lowerLetter"/>
+      <w:lvlText w:val="%5."/>
+      <w:lvlJc w:val="left"/>
+      <w:pPr>
+        <w:ind w:left="3600" w:hanging="360"/>
+      </w:pPr>
+    </w:lvl>
+    <w:lvl w:ilvl="5" w:tplc="0409001B" w:tentative="1">
+      <w:start w:val="1"/>
+      <w:numFmt w:val="lowerRoman"/>
+      <w:lvlText w:val="%6."/>
+      <w:lvlJc w:val="right"/>
+      <w:pPr>
+        <w:ind w:left="4320" w:hanging="180"/>
+      </w:pPr>
+    </w:lvl>
+    <w:lvl w:ilvl="6" w:tplc="0409000F" w:tentative="1">
+      <w:start w:val="1"/>
+      <w:numFmt w:val="decimal"/>
+      <w:lvlText w:val="%7."/>
+      <w:lvlJc w:val="left"/>
+      <w:pPr>
+        <w:ind w:left="5040" w:hanging="360"/>
+      </w:pPr>
+    </w:lvl>
+    <w:lvl w:ilvl="7" w:tplc="04090019" w:tentative="1">
+      <w:start w:val="1"/>
+      <w:numFmt w:val="lowerLetter"/>
+      <w:lvlText w:val="%8."/>
+      <w:lvlJc w:val="left"/>
+      <w:pPr>
+        <w:ind w:left="5760" w:hanging="360"/>
+      </w:pPr>
+    </w:lvl>
+    <w:lvl w:ilvl="8" w:tplc="0409001B" w:tentative="1">
+      <w:start w:val="1"/>
+      <w:numFmt w:val="lowerRoman"/>
+      <w:lvlText w:val="%9."/>
+      <w:lvlJc w:val="right"/>
+      <w:pPr>
+        <w:ind w:left="6480" w:hanging="180"/>
+      </w:pPr>
+    </w:lvl>
+  </w:abstractNum>
+  <w:abstractNum w:abstractNumId="4" w15:restartNumberingAfterBreak="0">
     <w:nsid w:val="2EC85DBA"/>
     <w:multiLevelType w:val="hybridMultilevel"/>
     <w:tmpl w:val="E850CDDE"/>
@@ -1298,7 +2371,93 @@
       </w:rPr>
     </w:lvl>
   </w:abstractNum>
-  <w:abstractNum w:abstractNumId="3" w15:restartNumberingAfterBreak="0">
+  <w:abstractNum w:abstractNumId="5" w15:restartNumberingAfterBreak="0">
+    <w:nsid w:val="34456911"/>
+    <w:multiLevelType w:val="hybridMultilevel"/>
+    <w:tmpl w:val="17BE3F86"/>
+    <w:lvl w:ilvl="0" w:tplc="0409000F">
+      <w:start w:val="1"/>
+      <w:numFmt w:val="decimal"/>
+      <w:lvlText w:val="%1."/>
+      <w:lvlJc w:val="left"/>
+      <w:pPr>
+        <w:ind w:left="720" w:hanging="360"/>
+      </w:pPr>
+    </w:lvl>
+    <w:lvl w:ilvl="1" w:tplc="04090019" w:tentative="1">
+      <w:start w:val="1"/>
+      <w:numFmt w:val="lowerLetter"/>
+      <w:lvlText w:val="%2."/>
+      <w:lvlJc w:val="left"/>
+      <w:pPr>
+        <w:ind w:left="1440" w:hanging="360"/>
+      </w:pPr>
+    </w:lvl>
+    <w:lvl w:ilvl="2" w:tplc="0409001B" w:tentative="1">
+      <w:start w:val="1"/>
+      <w:numFmt w:val="lowerRoman"/>
+      <w:lvlText w:val="%3."/>
+      <w:lvlJc w:val="right"/>
+      <w:pPr>
+        <w:ind w:left="2160" w:hanging="180"/>
+      </w:pPr>
+    </w:lvl>
+    <w:lvl w:ilvl="3" w:tplc="0409000F" w:tentative="1">
+      <w:start w:val="1"/>
+      <w:numFmt w:val="decimal"/>
+      <w:lvlText w:val="%4."/>
+      <w:lvlJc w:val="left"/>
+      <w:pPr>
+        <w:ind w:left="2880" w:hanging="360"/>
+      </w:pPr>
+    </w:lvl>
+    <w:lvl w:ilvl="4" w:tplc="04090019" w:tentative="1">
+      <w:start w:val="1"/>
+      <w:numFmt w:val="lowerLetter"/>
+      <w:lvlText w:val="%5."/>
+      <w:lvlJc w:val="left"/>
+      <w:pPr>
+        <w:ind w:left="3600" w:hanging="360"/>
+      </w:pPr>
+    </w:lvl>
+    <w:lvl w:ilvl="5" w:tplc="0409001B" w:tentative="1">
+      <w:start w:val="1"/>
+      <w:numFmt w:val="lowerRoman"/>
+      <w:lvlText w:val="%6."/>
+      <w:lvlJc w:val="right"/>
+      <w:pPr>
+        <w:ind w:left="4320" w:hanging="180"/>
+      </w:pPr>
+    </w:lvl>
+    <w:lvl w:ilvl="6" w:tplc="0409000F" w:tentative="1">
+      <w:start w:val="1"/>
+      <w:numFmt w:val="decimal"/>
+      <w:lvlText w:val="%7."/>
+      <w:lvlJc w:val="left"/>
+      <w:pPr>
+        <w:ind w:left="5040" w:hanging="360"/>
+      </w:pPr>
+    </w:lvl>
+    <w:lvl w:ilvl="7" w:tplc="04090019" w:tentative="1">
+      <w:start w:val="1"/>
+      <w:numFmt w:val="lowerLetter"/>
+      <w:lvlText w:val="%8."/>
+      <w:lvlJc w:val="left"/>
+      <w:pPr>
+        <w:ind w:left="5760" w:hanging="360"/>
+      </w:pPr>
+    </w:lvl>
+    <w:lvl w:ilvl="8" w:tplc="0409001B" w:tentative="1">
+      <w:start w:val="1"/>
+      <w:numFmt w:val="lowerRoman"/>
+      <w:lvlText w:val="%9."/>
+      <w:lvlJc w:val="right"/>
+      <w:pPr>
+        <w:ind w:left="6480" w:hanging="180"/>
+      </w:pPr>
+    </w:lvl>
+  </w:abstractNum>
+  <w:abstractNum w:abstractNumId="6" w15:restartNumberingAfterBreak="0">
     <w:nsid w:val="35E85699"/>
     <w:multiLevelType w:val="hybridMultilevel"/>
     <w:tmpl w:val="B2C27264"/>
@@ -1411,7 +2570,7 @@
       </w:rPr>
     </w:lvl>
   </w:abstractNum>
-  <w:abstractNum w:abstractNumId="4" w15:restartNumberingAfterBreak="0">
+  <w:abstractNum w:abstractNumId="7" w15:restartNumberingAfterBreak="0">
     <w:nsid w:val="55D92E11"/>
     <w:multiLevelType w:val="hybridMultilevel"/>
     <w:tmpl w:val="FB7C8528"/>
@@ -1524,7 +2683,7 @@
       </w:rPr>
     </w:lvl>
   </w:abstractNum>
-  <w:abstractNum w:abstractNumId="5" w15:restartNumberingAfterBreak="0">
+  <w:abstractNum w:abstractNumId="8" w15:restartNumberingAfterBreak="0">
     <w:nsid w:val="69715C97"/>
     <w:multiLevelType w:val="hybridMultilevel"/>
     <w:tmpl w:val="A594C57A"/>
@@ -1637,7 +2796,7 @@
       </w:rPr>
     </w:lvl>
   </w:abstractNum>
-  <w:abstractNum w:abstractNumId="6" w15:restartNumberingAfterBreak="0">
+  <w:abstractNum w:abstractNumId="9" w15:restartNumberingAfterBreak="0">
     <w:nsid w:val="75870F48"/>
     <w:multiLevelType w:val="hybridMultilevel"/>
     <w:tmpl w:val="D2BAAC54"/>
@@ -1751,16 +2910,16 @@
     </w:lvl>
   </w:abstractNum>
   <w:num w:numId="1">
-    <w:abstractNumId w:val="2"/>
+    <w:abstractNumId w:val="4"/>
   </w:num>
   <w:num w:numId="2">
-    <w:abstractNumId w:val="5"/>
+    <w:abstractNumId w:val="8"/>
   </w:num>
   <w:num w:numId="3">
-    <w:abstractNumId w:val="4"/>
+    <w:abstractNumId w:val="7"/>
   </w:num>
   <w:num w:numId="4">
-    <w:abstractNumId w:val="3"/>
+    <w:abstractNumId w:val="6"/>
   </w:num>
   <w:num w:numId="5">
     <w:abstractNumId w:val="1"/>
@@ -1769,7 +2928,16 @@
     <w:abstractNumId w:val="0"/>
   </w:num>
   <w:num w:numId="7">
-    <w:abstractNumId w:val="6"/>
+    <w:abstractNumId w:val="9"/>
+  </w:num>
+  <w:num w:numId="8">
+    <w:abstractNumId w:val="2"/>
+  </w:num>
+  <w:num w:numId="9">
+    <w:abstractNumId w:val="3"/>
+  </w:num>
+  <w:num w:numId="10">
+    <w:abstractNumId w:val="5"/>
   </w:num>
 </w:numbering>
 </file>
@@ -2171,6 +3339,7 @@
   <w:style w:type="character" w:default="1" w:styleId="DefaultParagraphFont">
     <w:name w:val="Default Paragraph Font"/>
     <w:uiPriority w:val="1"/>
+    <w:semiHidden/>
     <w:unhideWhenUsed/>
   </w:style>
   <w:style w:type="table" w:default="1" w:styleId="TableNormal">

</xml_diff>

<commit_message>
initial notes in java servlet
</commit_message>
<xml_diff>
--- a/FINALS/FINALS NOTES.docx
+++ b/FINALS/FINALS NOTES.docx
@@ -329,14 +329,377 @@
           <w:sz w:val="24"/>
         </w:rPr>
         <w:lastRenderedPageBreak/>
+        <w:t xml:space="preserve">JAVA </w:t>
+      </w:r>
+      <w:r>
+        <w:rPr>
+          <w:b/>
+          <w:sz w:val="24"/>
+        </w:rPr>
         <w:t>Servlet</w:t>
       </w:r>
     </w:p>
     <w:p>
-      <w:r>
-        <w:rPr>
-          <w:b/>
-        </w:rPr>
+      <w:pPr>
+        <w:rPr>
+          <w:b/>
+          <w:sz w:val="24"/>
+        </w:rPr>
+      </w:pPr>
+      <w:r>
+        <w:rPr>
+          <w:b/>
+          <w:sz w:val="24"/>
+        </w:rPr>
+        <w:t>What is Java Servlet?</w:t>
+      </w:r>
+    </w:p>
+    <w:p>
+      <w:pPr>
+        <w:jc w:val="both"/>
+        <w:rPr>
+          <w:sz w:val="24"/>
+        </w:rPr>
+      </w:pPr>
+      <w:r>
+        <w:rPr>
+          <w:b/>
+          <w:sz w:val="24"/>
+        </w:rPr>
+        <w:tab/>
+      </w:r>
+      <w:r>
+        <w:rPr>
+          <w:sz w:val="24"/>
+        </w:rPr>
+        <w:t>It is use</w:t>
+      </w:r>
+      <w:r>
+        <w:rPr>
+          <w:sz w:val="24"/>
+        </w:rPr>
+        <w:t>d</w:t>
+      </w:r>
+      <w:r>
+        <w:rPr>
+          <w:sz w:val="24"/>
+        </w:rPr>
+        <w:t xml:space="preserve"> for building Web-based application which provides a component-based and platform-based method without the performance limitations of CGI programs. It has access to all Java API including the JDBC API to access enterprise database.</w:t>
+      </w:r>
+    </w:p>
+    <w:p>
+      <w:pPr>
+        <w:jc w:val="both"/>
+        <w:rPr>
+          <w:sz w:val="24"/>
+        </w:rPr>
+      </w:pPr>
+      <w:r>
+        <w:rPr>
+          <w:sz w:val="24"/>
+        </w:rPr>
+        <w:tab/>
+        <w:t>It acts as a middle layer between a request coming from a Web browser or other HTTP client and databases or even an application on the HTTP server.</w:t>
+      </w:r>
+    </w:p>
+    <w:p>
+      <w:pPr>
+        <w:jc w:val="both"/>
+        <w:rPr>
+          <w:sz w:val="24"/>
+        </w:rPr>
+      </w:pPr>
+    </w:p>
+    <w:p>
+      <w:pPr>
+        <w:jc w:val="both"/>
+        <w:rPr>
+          <w:b/>
+          <w:sz w:val="24"/>
+        </w:rPr>
+      </w:pPr>
+      <w:r>
+        <w:rPr>
+          <w:rFonts w:ascii="Verdana" w:eastAsia="Times New Roman" w:hAnsi="Verdana" w:cs="Times New Roman"/>
+          <w:noProof/>
+          <w:color w:val="313131"/>
+          <w:sz w:val="21"/>
+          <w:szCs w:val="21"/>
+          <w:lang w:eastAsia="en-PH"/>
+        </w:rPr>
+        <w:drawing>
+          <wp:anchor distT="0" distB="0" distL="114300" distR="114300" simplePos="0" relativeHeight="251658240" behindDoc="0" locked="0" layoutInCell="1" allowOverlap="1">
+            <wp:simplePos x="0" y="0"/>
+            <wp:positionH relativeFrom="column">
+              <wp:posOffset>1219200</wp:posOffset>
+            </wp:positionH>
+            <wp:positionV relativeFrom="paragraph">
+              <wp:posOffset>304800</wp:posOffset>
+            </wp:positionV>
+            <wp:extent cx="2921000" cy="1892300"/>
+            <wp:effectExtent l="0" t="0" r="0" b="0"/>
+            <wp:wrapSquare wrapText="bothSides"/>
+            <wp:docPr id="1" name="Picture 1" descr="Servlets Architecture"/>
+            <wp:cNvGraphicFramePr>
+              <a:graphicFrameLocks xmlns:a="http://schemas.openxmlformats.org/drawingml/2006/main" noChangeAspect="1"/>
+            </wp:cNvGraphicFramePr>
+            <a:graphic xmlns:a="http://schemas.openxmlformats.org/drawingml/2006/main">
+              <a:graphicData uri="http://schemas.openxmlformats.org/drawingml/2006/picture">
+                <pic:pic xmlns:pic="http://schemas.openxmlformats.org/drawingml/2006/picture">
+                  <pic:nvPicPr>
+                    <pic:cNvPr id="0" name="Picture 1" descr="Servlets Architecture"/>
+                    <pic:cNvPicPr>
+                      <a:picLocks noChangeAspect="1" noChangeArrowheads="1"/>
+                    </pic:cNvPicPr>
+                  </pic:nvPicPr>
+                  <pic:blipFill>
+                    <a:blip r:embed="rId7">
+                      <a:extLst>
+                        <a:ext uri="{28A0092B-C50C-407E-A947-70E740481C1C}">
+                          <a14:useLocalDpi xmlns:a14="http://schemas.microsoft.com/office/drawing/2010/main" val="0"/>
+                        </a:ext>
+                      </a:extLst>
+                    </a:blip>
+                    <a:srcRect/>
+                    <a:stretch>
+                      <a:fillRect/>
+                    </a:stretch>
+                  </pic:blipFill>
+                  <pic:spPr bwMode="auto">
+                    <a:xfrm>
+                      <a:off x="0" y="0"/>
+                      <a:ext cx="2921000" cy="1892300"/>
+                    </a:xfrm>
+                    <a:prstGeom prst="rect">
+                      <a:avLst/>
+                    </a:prstGeom>
+                    <a:noFill/>
+                    <a:ln>
+                      <a:noFill/>
+                    </a:ln>
+                  </pic:spPr>
+                </pic:pic>
+              </a:graphicData>
+            </a:graphic>
+          </wp:anchor>
+        </w:drawing>
+      </w:r>
+      <w:r>
+        <w:rPr>
+          <w:b/>
+          <w:sz w:val="24"/>
+        </w:rPr>
+        <w:t>SERVLET ARCHITECTURE:</w:t>
+      </w:r>
+    </w:p>
+    <w:p>
+      <w:pPr>
+        <w:spacing w:after="0" w:line="240" w:lineRule="auto"/>
+        <w:rPr>
+          <w:rFonts w:ascii="Verdana" w:eastAsia="Times New Roman" w:hAnsi="Verdana" w:cs="Times New Roman"/>
+          <w:color w:val="313131"/>
+          <w:sz w:val="21"/>
+          <w:szCs w:val="21"/>
+          <w:lang w:eastAsia="en-PH"/>
+        </w:rPr>
+      </w:pPr>
+    </w:p>
+    <w:p>
+      <w:pPr>
+        <w:jc w:val="both"/>
+        <w:rPr>
+          <w:sz w:val="24"/>
+        </w:rPr>
+      </w:pPr>
+    </w:p>
+    <w:p>
+      <w:pPr>
+        <w:jc w:val="both"/>
+        <w:rPr>
+          <w:sz w:val="24"/>
+        </w:rPr>
+      </w:pPr>
+    </w:p>
+    <w:p>
+      <w:pPr>
+        <w:jc w:val="both"/>
+        <w:rPr>
+          <w:sz w:val="24"/>
+        </w:rPr>
+      </w:pPr>
+    </w:p>
+    <w:p>
+      <w:pPr>
+        <w:jc w:val="both"/>
+        <w:rPr>
+          <w:sz w:val="24"/>
+        </w:rPr>
+      </w:pPr>
+    </w:p>
+    <w:p>
+      <w:pPr>
+        <w:jc w:val="both"/>
+        <w:rPr>
+          <w:sz w:val="24"/>
+        </w:rPr>
+      </w:pPr>
+    </w:p>
+    <w:p>
+      <w:pPr>
+        <w:jc w:val="both"/>
+        <w:rPr>
+          <w:sz w:val="24"/>
+        </w:rPr>
+      </w:pPr>
+      <w:r>
+        <w:rPr>
+          <w:sz w:val="24"/>
+        </w:rPr>
+        <w:tab/>
+      </w:r>
+    </w:p>
+    <w:p>
+      <w:pPr>
+        <w:spacing w:after="0"/>
+        <w:jc w:val="both"/>
+        <w:rPr>
+          <w:sz w:val="24"/>
+        </w:rPr>
+      </w:pPr>
+    </w:p>
+    <w:p>
+      <w:pPr>
+        <w:spacing w:after="0"/>
+        <w:rPr>
+          <w:bCs/>
+          <w:sz w:val="24"/>
+        </w:rPr>
+      </w:pPr>
+      <w:r>
+        <w:rPr>
+          <w:bCs/>
+          <w:sz w:val="24"/>
+        </w:rPr>
+        <w:t>T. (n.d.). Servlets - Environment Setu</w:t>
+      </w:r>
+      <w:r>
+        <w:rPr>
+          <w:bCs/>
+          <w:sz w:val="24"/>
+        </w:rPr>
+        <w:t xml:space="preserve">p. Retrieved May 20, 2017, from </w:t>
+      </w:r>
+    </w:p>
+    <w:p>
+      <w:pPr>
+        <w:spacing w:after="0"/>
+        <w:ind w:firstLine="720"/>
+        <w:rPr>
+          <w:bCs/>
+          <w:sz w:val="24"/>
+        </w:rPr>
+      </w:pPr>
+      <w:r>
+        <w:rPr>
+          <w:bCs/>
+          <w:sz w:val="24"/>
+        </w:rPr>
+        <w:t>https://www.tutorialspoint.com/servlets/servlets-environment-setup.htm</w:t>
+      </w:r>
+    </w:p>
+    <w:p>
+      <w:pPr>
+        <w:spacing w:after="0"/>
+        <w:rPr>
+          <w:sz w:val="24"/>
+        </w:rPr>
+      </w:pPr>
+    </w:p>
+    <w:p>
+      <w:pPr>
+        <w:rPr>
+          <w:b/>
+          <w:sz w:val="24"/>
+        </w:rPr>
+      </w:pPr>
+      <w:r>
+        <w:rPr>
+          <w:b/>
+          <w:sz w:val="24"/>
+        </w:rPr>
+        <w:t>SERVLET CONTAINER</w:t>
+      </w:r>
+    </w:p>
+    <w:p>
+      <w:pPr>
+        <w:rPr>
+          <w:sz w:val="24"/>
+        </w:rPr>
+      </w:pPr>
+      <w:r>
+        <w:rPr>
+          <w:sz w:val="24"/>
+        </w:rPr>
+        <w:tab/>
+        <w:t>It provides the runtime environment for JavaEE application. It is used for dynamically generate web pages in server side. It part of the server side that interacts with the servlet for handling the dynamic web pages form the client.</w:t>
+      </w:r>
+    </w:p>
+    <w:p>
+      <w:pPr>
+        <w:rPr>
+          <w:sz w:val="24"/>
+        </w:rPr>
+      </w:pPr>
+      <w:bookmarkStart w:id="0" w:name="_GoBack"/>
+      <w:r>
+        <w:rPr>
+          <w:noProof/>
+          <w:lang w:eastAsia="en-PH"/>
+        </w:rPr>
+        <w:drawing>
+          <wp:inline distT="0" distB="0" distL="0" distR="0" wp14:anchorId="3F906183" wp14:editId="4F8600FC">
+            <wp:extent cx="5943600" cy="1962150"/>
+            <wp:effectExtent l="0" t="0" r="0" b="0"/>
+            <wp:docPr id="2" name="Picture 2"/>
+            <wp:cNvGraphicFramePr>
+              <a:graphicFrameLocks xmlns:a="http://schemas.openxmlformats.org/drawingml/2006/main" noChangeAspect="1"/>
+            </wp:cNvGraphicFramePr>
+            <a:graphic xmlns:a="http://schemas.openxmlformats.org/drawingml/2006/main">
+              <a:graphicData uri="http://schemas.openxmlformats.org/drawingml/2006/picture">
+                <pic:pic xmlns:pic="http://schemas.openxmlformats.org/drawingml/2006/picture">
+                  <pic:nvPicPr>
+                    <pic:cNvPr id="1" name=""/>
+                    <pic:cNvPicPr/>
+                  </pic:nvPicPr>
+                  <pic:blipFill>
+                    <a:blip r:embed="rId8"/>
+                    <a:stretch>
+                      <a:fillRect/>
+                    </a:stretch>
+                  </pic:blipFill>
+                  <pic:spPr>
+                    <a:xfrm>
+                      <a:off x="0" y="0"/>
+                      <a:ext cx="5943600" cy="1962150"/>
+                    </a:xfrm>
+                    <a:prstGeom prst="rect">
+                      <a:avLst/>
+                    </a:prstGeom>
+                  </pic:spPr>
+                </pic:pic>
+              </a:graphicData>
+            </a:graphic>
+          </wp:inline>
+        </w:drawing>
+      </w:r>
+      <w:bookmarkEnd w:id="0"/>
+    </w:p>
+    <w:p>
+      <w:r>
+        <w:rPr>
+          <w:b/>
+        </w:rPr>
+        <w:lastRenderedPageBreak/>
         <w:t xml:space="preserve">- </w:t>
       </w:r>
       <w:r>
@@ -554,6 +917,11 @@
     </w:p>
     <w:p/>
     <w:p>
+      <w:pPr>
+        <w:rPr>
+          <w:b/>
+        </w:rPr>
+      </w:pPr>
       <w:r>
         <w:tab/>
       </w:r>
@@ -582,6 +950,7 @@
         <w:t>dynamic</w:t>
       </w:r>
     </w:p>
+    <w:p/>
     <w:p>
       <w:pPr>
         <w:rPr>
@@ -1319,41 +1688,13 @@
     <w:p>
       <w:r>
         <w:tab/>
-      </w:r>
-      <w:r>
-        <w:t>console.log(‘</w:t>
-      </w:r>
-      <w:r>
-        <w:t>Request URL: ${url</w:t>
-      </w:r>
-      <w:r>
-        <w:t>}’);</w:t>
+        <w:t>console.log(‘Request URL: ${url}’);</w:t>
       </w:r>
     </w:p>
     <w:p>
       <w:r>
         <w:tab/>
-      </w:r>
-      <w:r>
-        <w:t>console.log(‘</w:t>
-      </w:r>
-      <w:r>
-        <w:t>Request Headers</w:t>
-      </w:r>
-      <w:r>
-        <w:t>:</w:t>
-      </w:r>
-      <w:r>
-        <w:t xml:space="preserve"> \n</w:t>
-      </w:r>
-      <w:r>
-        <w:t xml:space="preserve"> ${</w:t>
-      </w:r>
-      <w:r>
-        <w:t>JSON.String}</w:t>
-      </w:r>
-      <w:r>
-        <w:t>’);</w:t>
+        <w:t>console.log(‘Request Headers: \n ${JSON.String}’);</w:t>
       </w:r>
     </w:p>
     <w:p/>
@@ -1752,8 +2093,6 @@
         <w:tab/>
         <w:t>(‘pwd’ + salt) = HASH</w:t>
       </w:r>
-      <w:bookmarkStart w:id="0" w:name="_GoBack"/>
-      <w:bookmarkEnd w:id="0"/>
     </w:p>
     <w:p>
       <w:pPr>
@@ -3336,10 +3675,29 @@
     <w:name w:val="Normal"/>
     <w:qFormat/>
   </w:style>
+  <w:style w:type="paragraph" w:styleId="Heading2">
+    <w:name w:val="heading 2"/>
+    <w:basedOn w:val="Normal"/>
+    <w:link w:val="Heading2Char"/>
+    <w:uiPriority w:val="9"/>
+    <w:qFormat/>
+    <w:rsid w:val="00375BE8"/>
+    <w:pPr>
+      <w:spacing w:before="100" w:beforeAutospacing="1" w:after="100" w:afterAutospacing="1" w:line="240" w:lineRule="auto"/>
+      <w:outlineLvl w:val="1"/>
+    </w:pPr>
+    <w:rPr>
+      <w:rFonts w:ascii="Times New Roman" w:eastAsia="Times New Roman" w:hAnsi="Times New Roman" w:cs="Times New Roman"/>
+      <w:b/>
+      <w:bCs/>
+      <w:sz w:val="36"/>
+      <w:szCs w:val="36"/>
+      <w:lang w:eastAsia="en-PH"/>
+    </w:rPr>
+  </w:style>
   <w:style w:type="character" w:default="1" w:styleId="DefaultParagraphFont">
     <w:name w:val="Default Paragraph Font"/>
     <w:uiPriority w:val="1"/>
-    <w:semiHidden/>
     <w:unhideWhenUsed/>
   </w:style>
   <w:style w:type="table" w:default="1" w:styleId="TableNormal">
@@ -3417,6 +3775,49 @@
     <w:link w:val="Footer"/>
     <w:uiPriority w:val="99"/>
     <w:rsid w:val="00A75833"/>
+  </w:style>
+  <w:style w:type="character" w:customStyle="1" w:styleId="Heading2Char">
+    <w:name w:val="Heading 2 Char"/>
+    <w:basedOn w:val="DefaultParagraphFont"/>
+    <w:link w:val="Heading2"/>
+    <w:uiPriority w:val="9"/>
+    <w:rsid w:val="00375BE8"/>
+    <w:rPr>
+      <w:rFonts w:ascii="Times New Roman" w:eastAsia="Times New Roman" w:hAnsi="Times New Roman" w:cs="Times New Roman"/>
+      <w:b/>
+      <w:bCs/>
+      <w:sz w:val="36"/>
+      <w:szCs w:val="36"/>
+      <w:lang w:eastAsia="en-PH"/>
+    </w:rPr>
+  </w:style>
+  <w:style w:type="paragraph" w:styleId="NormalWeb">
+    <w:name w:val="Normal (Web)"/>
+    <w:basedOn w:val="Normal"/>
+    <w:uiPriority w:val="99"/>
+    <w:semiHidden/>
+    <w:unhideWhenUsed/>
+    <w:rsid w:val="00375BE8"/>
+    <w:pPr>
+      <w:spacing w:before="100" w:beforeAutospacing="1" w:after="100" w:afterAutospacing="1" w:line="240" w:lineRule="auto"/>
+    </w:pPr>
+    <w:rPr>
+      <w:rFonts w:ascii="Times New Roman" w:eastAsia="Times New Roman" w:hAnsi="Times New Roman" w:cs="Times New Roman"/>
+      <w:sz w:val="24"/>
+      <w:szCs w:val="24"/>
+      <w:lang w:eastAsia="en-PH"/>
+    </w:rPr>
+  </w:style>
+  <w:style w:type="character" w:styleId="Hyperlink">
+    <w:name w:val="Hyperlink"/>
+    <w:basedOn w:val="DefaultParagraphFont"/>
+    <w:uiPriority w:val="99"/>
+    <w:unhideWhenUsed/>
+    <w:rsid w:val="00967505"/>
+    <w:rPr>
+      <w:color w:val="0563C1" w:themeColor="hyperlink"/>
+      <w:u w:val="single"/>
+    </w:rPr>
   </w:style>
 </w:styles>
 </file>

</xml_diff>

<commit_message>
servlet container and requestDispatcher
</commit_message>
<xml_diff>
--- a/FINALS/FINALS NOTES.docx
+++ b/FINALS/FINALS NOTES.docx
@@ -587,7 +587,7 @@
           <w:bCs/>
           <w:sz w:val="24"/>
         </w:rPr>
-        <w:t xml:space="preserve">p. Retrieved May 20, 2017, from </w:t>
+        <w:t xml:space="preserve">p. Retrieved from </w:t>
       </w:r>
     </w:p>
     <w:p>
@@ -650,7 +650,6 @@
           <w:sz w:val="24"/>
         </w:rPr>
       </w:pPr>
-      <w:bookmarkStart w:id="0" w:name="_GoBack"/>
       <w:r>
         <w:rPr>
           <w:noProof/>
@@ -692,14 +691,387 @@
           </wp:inline>
         </w:drawing>
       </w:r>
+    </w:p>
+    <w:p>
+      <w:pPr>
+        <w:rPr>
+          <w:b/>
+        </w:rPr>
+      </w:pPr>
+      <w:r>
+        <w:rPr>
+          <w:b/>
+        </w:rPr>
+        <w:lastRenderedPageBreak/>
+        <w:t>REQUEST DISPATCH</w:t>
+      </w:r>
+    </w:p>
+    <w:p>
+      <w:r>
+        <w:tab/>
+        <w:t>It is used for dispatching request to another resource</w:t>
+      </w:r>
+      <w:r>
+        <w:t xml:space="preserve"> in HTML, servlet or JSP. </w:t>
+      </w:r>
+    </w:p>
+    <w:p>
+      <w:r>
+        <w:tab/>
+        <w:t>It provides two methods:</w:t>
+      </w:r>
+    </w:p>
+    <w:p>
+      <w:pPr>
+        <w:pStyle w:val="ListParagraph"/>
+        <w:numPr>
+          <w:ilvl w:val="0"/>
+          <w:numId w:val="12"/>
+        </w:numPr>
+        <w:shd w:val="clear" w:color="auto" w:fill="FFFFFF"/>
+        <w:spacing w:before="60" w:after="100" w:afterAutospacing="1" w:line="345" w:lineRule="atLeast"/>
+        <w:rPr>
+          <w:rFonts w:eastAsia="Times New Roman" w:cstheme="minorHAnsi"/>
+          <w:color w:val="000000"/>
+          <w:sz w:val="20"/>
+          <w:szCs w:val="20"/>
+          <w:lang w:eastAsia="en-PH"/>
+        </w:rPr>
+      </w:pPr>
+      <w:r>
+        <w:rPr>
+          <w:rFonts w:eastAsia="Times New Roman" w:cstheme="minorHAnsi"/>
+          <w:b/>
+          <w:bCs/>
+          <w:color w:val="000000"/>
+          <w:sz w:val="20"/>
+          <w:szCs w:val="20"/>
+          <w:lang w:eastAsia="en-PH"/>
+        </w:rPr>
+        <w:t>public void forward(ServletRequest request,ServletResponse response)throws ServletException,java.io.IOException:</w:t>
+      </w:r>
+      <w:r>
+        <w:rPr>
+          <w:rFonts w:eastAsia="Times New Roman" w:cstheme="minorHAnsi"/>
+          <w:color w:val="000000"/>
+          <w:sz w:val="20"/>
+          <w:szCs w:val="20"/>
+          <w:lang w:eastAsia="en-PH"/>
+        </w:rPr>
+        <w:t>Forwards a request from a servlet to another resource (servlet, JSP file, or HTML file) on the server.</w:t>
+      </w:r>
+    </w:p>
+    <w:p>
+      <w:pPr>
+        <w:pStyle w:val="ListParagraph"/>
+        <w:shd w:val="clear" w:color="auto" w:fill="FFFFFF"/>
+        <w:spacing w:before="60" w:after="100" w:afterAutospacing="1" w:line="345" w:lineRule="atLeast"/>
+        <w:ind w:left="1440"/>
+        <w:rPr>
+          <w:rFonts w:eastAsia="Times New Roman" w:cstheme="minorHAnsi"/>
+          <w:color w:val="000000"/>
+          <w:sz w:val="20"/>
+          <w:szCs w:val="20"/>
+          <w:lang w:eastAsia="en-PH"/>
+        </w:rPr>
+      </w:pPr>
+      <w:r>
+        <w:rPr>
+          <w:noProof/>
+          <w:lang w:eastAsia="en-PH"/>
+        </w:rPr>
+        <w:drawing>
+          <wp:anchor distT="0" distB="0" distL="114300" distR="114300" simplePos="0" relativeHeight="251659264" behindDoc="0" locked="0" layoutInCell="1" allowOverlap="1">
+            <wp:simplePos x="0" y="0"/>
+            <wp:positionH relativeFrom="column">
+              <wp:posOffset>914400</wp:posOffset>
+            </wp:positionH>
+            <wp:positionV relativeFrom="paragraph">
+              <wp:posOffset>314960</wp:posOffset>
+            </wp:positionV>
+            <wp:extent cx="4913376" cy="1968500"/>
+            <wp:effectExtent l="0" t="0" r="1905" b="0"/>
+            <wp:wrapSquare wrapText="bothSides"/>
+            <wp:docPr id="3" name="Picture 3"/>
+            <wp:cNvGraphicFramePr>
+              <a:graphicFrameLocks xmlns:a="http://schemas.openxmlformats.org/drawingml/2006/main" noChangeAspect="1"/>
+            </wp:cNvGraphicFramePr>
+            <a:graphic xmlns:a="http://schemas.openxmlformats.org/drawingml/2006/main">
+              <a:graphicData uri="http://schemas.openxmlformats.org/drawingml/2006/picture">
+                <pic:pic xmlns:pic="http://schemas.openxmlformats.org/drawingml/2006/picture">
+                  <pic:nvPicPr>
+                    <pic:cNvPr id="1" name=""/>
+                    <pic:cNvPicPr/>
+                  </pic:nvPicPr>
+                  <pic:blipFill>
+                    <a:blip r:embed="rId9">
+                      <a:extLst>
+                        <a:ext uri="{28A0092B-C50C-407E-A947-70E740481C1C}">
+                          <a14:useLocalDpi xmlns:a14="http://schemas.microsoft.com/office/drawing/2010/main" val="0"/>
+                        </a:ext>
+                      </a:extLst>
+                    </a:blip>
+                    <a:stretch>
+                      <a:fillRect/>
+                    </a:stretch>
+                  </pic:blipFill>
+                  <pic:spPr>
+                    <a:xfrm>
+                      <a:off x="0" y="0"/>
+                      <a:ext cx="4913376" cy="1968500"/>
+                    </a:xfrm>
+                    <a:prstGeom prst="rect">
+                      <a:avLst/>
+                    </a:prstGeom>
+                  </pic:spPr>
+                </pic:pic>
+              </a:graphicData>
+            </a:graphic>
+          </wp:anchor>
+        </w:drawing>
+      </w:r>
+    </w:p>
+    <w:p>
+      <w:pPr>
+        <w:pStyle w:val="ListParagraph"/>
+        <w:shd w:val="clear" w:color="auto" w:fill="FFFFFF"/>
+        <w:spacing w:before="60" w:after="100" w:afterAutospacing="1" w:line="345" w:lineRule="atLeast"/>
+        <w:ind w:left="1440"/>
+        <w:rPr>
+          <w:rFonts w:eastAsia="Times New Roman" w:cstheme="minorHAnsi"/>
+          <w:color w:val="000000"/>
+          <w:sz w:val="20"/>
+          <w:szCs w:val="20"/>
+          <w:lang w:eastAsia="en-PH"/>
+        </w:rPr>
+      </w:pPr>
+    </w:p>
+    <w:p>
+      <w:pPr>
+        <w:pStyle w:val="ListParagraph"/>
+        <w:shd w:val="clear" w:color="auto" w:fill="FFFFFF"/>
+        <w:spacing w:before="60" w:after="100" w:afterAutospacing="1" w:line="345" w:lineRule="atLeast"/>
+        <w:ind w:left="1440"/>
+        <w:rPr>
+          <w:rFonts w:eastAsia="Times New Roman" w:cstheme="minorHAnsi"/>
+          <w:color w:val="000000"/>
+          <w:sz w:val="20"/>
+          <w:szCs w:val="20"/>
+          <w:lang w:eastAsia="en-PH"/>
+        </w:rPr>
+      </w:pPr>
+    </w:p>
+    <w:p>
+      <w:pPr>
+        <w:pStyle w:val="ListParagraph"/>
+        <w:numPr>
+          <w:ilvl w:val="0"/>
+          <w:numId w:val="12"/>
+        </w:numPr>
+        <w:shd w:val="clear" w:color="auto" w:fill="FFFFFF"/>
+        <w:spacing w:before="60" w:after="100" w:afterAutospacing="1" w:line="345" w:lineRule="atLeast"/>
+        <w:rPr>
+          <w:rFonts w:eastAsia="Times New Roman" w:cstheme="minorHAnsi"/>
+          <w:color w:val="000000"/>
+          <w:sz w:val="20"/>
+          <w:szCs w:val="20"/>
+          <w:lang w:eastAsia="en-PH"/>
+        </w:rPr>
+      </w:pPr>
+      <w:r>
+        <w:rPr>
+          <w:rFonts w:eastAsia="Times New Roman" w:cstheme="minorHAnsi"/>
+          <w:b/>
+          <w:bCs/>
+          <w:color w:val="000000"/>
+          <w:sz w:val="20"/>
+          <w:szCs w:val="20"/>
+          <w:lang w:eastAsia="en-PH"/>
+        </w:rPr>
+        <w:t>public void include(ServletRequest request,ServletResponse response)throws ServletException,java.io.IOException:</w:t>
+      </w:r>
+      <w:r>
+        <w:rPr>
+          <w:rFonts w:eastAsia="Times New Roman" w:cstheme="minorHAnsi"/>
+          <w:color w:val="000000"/>
+          <w:sz w:val="20"/>
+          <w:szCs w:val="20"/>
+          <w:lang w:eastAsia="en-PH"/>
+        </w:rPr>
+        <w:t>Includes the content of a resource (servlet, JSP page, or HTML file) in the response.</w:t>
+      </w:r>
+    </w:p>
+    <w:p>
+      <w:pPr>
+        <w:pStyle w:val="ListParagraph"/>
+        <w:shd w:val="clear" w:color="auto" w:fill="FFFFFF"/>
+        <w:spacing w:before="60" w:after="100" w:afterAutospacing="1" w:line="345" w:lineRule="atLeast"/>
+        <w:ind w:left="1440"/>
+        <w:rPr>
+          <w:rFonts w:eastAsia="Times New Roman" w:cstheme="minorHAnsi"/>
+          <w:color w:val="000000"/>
+          <w:sz w:val="20"/>
+          <w:szCs w:val="20"/>
+          <w:lang w:eastAsia="en-PH"/>
+        </w:rPr>
+      </w:pPr>
+      <w:r>
+        <w:rPr>
+          <w:noProof/>
+          <w:lang w:eastAsia="en-PH"/>
+        </w:rPr>
+        <w:drawing>
+          <wp:anchor distT="0" distB="0" distL="114300" distR="114300" simplePos="0" relativeHeight="251660288" behindDoc="0" locked="0" layoutInCell="1" allowOverlap="1">
+            <wp:simplePos x="0" y="0"/>
+            <wp:positionH relativeFrom="column">
+              <wp:posOffset>914400</wp:posOffset>
+            </wp:positionH>
+            <wp:positionV relativeFrom="paragraph">
+              <wp:posOffset>212725</wp:posOffset>
+            </wp:positionV>
+            <wp:extent cx="4660900" cy="1770744"/>
+            <wp:effectExtent l="0" t="0" r="6350" b="1270"/>
+            <wp:wrapSquare wrapText="bothSides"/>
+            <wp:docPr id="4" name="Picture 4"/>
+            <wp:cNvGraphicFramePr>
+              <a:graphicFrameLocks xmlns:a="http://schemas.openxmlformats.org/drawingml/2006/main" noChangeAspect="1"/>
+            </wp:cNvGraphicFramePr>
+            <a:graphic xmlns:a="http://schemas.openxmlformats.org/drawingml/2006/main">
+              <a:graphicData uri="http://schemas.openxmlformats.org/drawingml/2006/picture">
+                <pic:pic xmlns:pic="http://schemas.openxmlformats.org/drawingml/2006/picture">
+                  <pic:nvPicPr>
+                    <pic:cNvPr id="1" name=""/>
+                    <pic:cNvPicPr/>
+                  </pic:nvPicPr>
+                  <pic:blipFill>
+                    <a:blip r:embed="rId10">
+                      <a:extLst>
+                        <a:ext uri="{28A0092B-C50C-407E-A947-70E740481C1C}">
+                          <a14:useLocalDpi xmlns:a14="http://schemas.microsoft.com/office/drawing/2010/main" val="0"/>
+                        </a:ext>
+                      </a:extLst>
+                    </a:blip>
+                    <a:stretch>
+                      <a:fillRect/>
+                    </a:stretch>
+                  </pic:blipFill>
+                  <pic:spPr>
+                    <a:xfrm>
+                      <a:off x="0" y="0"/>
+                      <a:ext cx="4660900" cy="1770744"/>
+                    </a:xfrm>
+                    <a:prstGeom prst="rect">
+                      <a:avLst/>
+                    </a:prstGeom>
+                  </pic:spPr>
+                </pic:pic>
+              </a:graphicData>
+            </a:graphic>
+          </wp:anchor>
+        </w:drawing>
+      </w:r>
+    </w:p>
+    <w:p>
+      <w:pPr>
+        <w:shd w:val="clear" w:color="auto" w:fill="FFFFFF"/>
+        <w:spacing w:before="60" w:after="100" w:afterAutospacing="1" w:line="345" w:lineRule="atLeast"/>
+        <w:ind w:left="720"/>
+        <w:rPr>
+          <w:rFonts w:eastAsia="Times New Roman" w:cstheme="minorHAnsi"/>
+          <w:color w:val="000000"/>
+          <w:sz w:val="20"/>
+          <w:szCs w:val="20"/>
+          <w:lang w:eastAsia="en-PH"/>
+        </w:rPr>
+      </w:pPr>
+    </w:p>
+    <w:p>
+      <w:r>
+        <w:t xml:space="preserve"> </w:t>
+      </w:r>
+    </w:p>
+    <w:p>
+      <w:pPr>
+        <w:rPr>
+          <w:b/>
+        </w:rPr>
+      </w:pPr>
+    </w:p>
+    <w:p>
+      <w:pPr>
+        <w:rPr>
+          <w:b/>
+        </w:rPr>
+      </w:pPr>
+    </w:p>
+    <w:p>
+      <w:pPr>
+        <w:rPr>
+          <w:b/>
+        </w:rPr>
+      </w:pPr>
+    </w:p>
+    <w:p>
+      <w:pPr>
+        <w:spacing w:after="0"/>
+        <w:rPr>
+          <w:b/>
+        </w:rPr>
+      </w:pPr>
+    </w:p>
+    <w:p>
+      <w:pPr>
+        <w:spacing w:after="0"/>
+        <w:rPr>
+          <w:bCs/>
+          <w:sz w:val="24"/>
+        </w:rPr>
+      </w:pPr>
+      <w:r>
+        <w:rPr>
+          <w:bCs/>
+        </w:rPr>
+        <w:t>RequestDispatcher in Servlet - javatpoint.</w:t>
+      </w:r>
+      <w:r>
+        <w:rPr>
+          <w:bCs/>
+        </w:rPr>
+        <w:t xml:space="preserve"> (n.d.). Retrieved</w:t>
+      </w:r>
+      <w:bookmarkStart w:id="0" w:name="_GoBack"/>
       <w:bookmarkEnd w:id="0"/>
-    </w:p>
-    <w:p>
-      <w:r>
-        <w:rPr>
-          <w:b/>
-        </w:rPr>
-        <w:lastRenderedPageBreak/>
+      <w:r>
+        <w:rPr>
+          <w:bCs/>
+        </w:rPr>
+        <w:t xml:space="preserve"> from </w:t>
+      </w:r>
+    </w:p>
+    <w:p>
+      <w:pPr>
+        <w:spacing w:after="0"/>
+        <w:ind w:firstLine="720"/>
+      </w:pPr>
+      <w:r>
+        <w:rPr>
+          <w:bCs/>
+        </w:rPr>
+        <w:t>https://www.javatpoint.com/requestdispatcher-in-servlet</w:t>
+      </w:r>
+    </w:p>
+    <w:p>
+      <w:pPr>
+        <w:rPr>
+          <w:b/>
+        </w:rPr>
+      </w:pPr>
+    </w:p>
+    <w:p>
+      <w:r>
+        <w:rPr>
+          <w:b/>
+        </w:rPr>
         <w:t xml:space="preserve">- </w:t>
       </w:r>
       <w:r>
@@ -718,6 +1090,7 @@
         </w:pBdr>
       </w:pPr>
       <w:r>
+        <w:lastRenderedPageBreak/>
         <w:t>- Request Dispatching</w:t>
       </w:r>
     </w:p>
@@ -962,17 +1335,17 @@
           <w:b/>
           <w:sz w:val="24"/>
         </w:rPr>
+        <w:t>Session Handling</w:t>
+      </w:r>
+    </w:p>
+    <w:p>
+      <w:r>
+        <w:t>- “Stateless Http”</w:t>
+      </w:r>
+    </w:p>
+    <w:p>
+      <w:r>
         <w:lastRenderedPageBreak/>
-        <w:t>Session Handling</w:t>
-      </w:r>
-    </w:p>
-    <w:p>
-      <w:r>
-        <w:t>- “Stateless Http”</w:t>
-      </w:r>
-    </w:p>
-    <w:p>
-      <w:r>
         <w:t xml:space="preserve">- extending Features : </w:t>
       </w:r>
       <w:r>
@@ -1139,7 +1512,6 @@
     </w:p>
     <w:p>
       <w:r>
-        <w:lastRenderedPageBreak/>
         <w:t>&lt;form action = “x.php” method = GET&gt;</w:t>
       </w:r>
     </w:p>
@@ -1151,6 +1523,7 @@
     </w:p>
     <w:p>
       <w:r>
+        <w:lastRenderedPageBreak/>
         <w:tab/>
         <w:t>&lt;input type = “submit”&gt;</w:t>
       </w:r>
@@ -1331,33 +1704,33 @@
         <w:rPr>
           <w:sz w:val="24"/>
         </w:rPr>
+        <w:t>HTTP_USER_AGENT= Mozilla/5.0</w:t>
+      </w:r>
+    </w:p>
+    <w:p>
+      <w:pPr>
+        <w:rPr>
+          <w:sz w:val="24"/>
+        </w:rPr>
+      </w:pPr>
+      <w:r>
+        <w:rPr>
+          <w:sz w:val="24"/>
+        </w:rPr>
+        <w:t>HTTP_ACCEPT</w:t>
+      </w:r>
+    </w:p>
+    <w:p>
+      <w:pPr>
+        <w:rPr>
+          <w:sz w:val="24"/>
+        </w:rPr>
+      </w:pPr>
+      <w:r>
+        <w:rPr>
+          <w:sz w:val="24"/>
+        </w:rPr>
         <w:lastRenderedPageBreak/>
-        <w:t>HTTP_USER_AGENT= Mozilla/5.0</w:t>
-      </w:r>
-    </w:p>
-    <w:p>
-      <w:pPr>
-        <w:rPr>
-          <w:sz w:val="24"/>
-        </w:rPr>
-      </w:pPr>
-      <w:r>
-        <w:rPr>
-          <w:sz w:val="24"/>
-        </w:rPr>
-        <w:t>HTTP_ACCEPT</w:t>
-      </w:r>
-    </w:p>
-    <w:p>
-      <w:pPr>
-        <w:rPr>
-          <w:sz w:val="24"/>
-        </w:rPr>
-      </w:pPr>
-      <w:r>
-        <w:rPr>
-          <w:sz w:val="24"/>
-        </w:rPr>
         <w:t>HTTP_OUT</w:t>
       </w:r>
     </w:p>
@@ -1645,6 +2018,7 @@
     </w:p>
     <w:p>
       <w:r>
+        <w:lastRenderedPageBreak/>
         <w:tab/>
         <w:t>response end(hello, nodeJs!!);</w:t>
       </w:r>
@@ -1975,37 +2349,37 @@
         <w:ind w:left="0"/>
       </w:pPr>
       <w:r>
+        <w:t>letsencrypt.org – website for free Digital certificate</w:t>
+      </w:r>
+    </w:p>
+    <w:p>
+      <w:pPr>
+        <w:pStyle w:val="ListParagraph"/>
+        <w:ind w:left="0"/>
+      </w:pPr>
+    </w:p>
+    <w:p>
+      <w:pPr>
+        <w:pStyle w:val="ListParagraph"/>
+        <w:ind w:left="0"/>
+        <w:rPr>
+          <w:b/>
+        </w:rPr>
+      </w:pPr>
+      <w:r>
+        <w:rPr>
+          <w:b/>
+        </w:rPr>
+        <w:t>HASH Algorithm</w:t>
+      </w:r>
+    </w:p>
+    <w:p>
+      <w:pPr>
+        <w:pStyle w:val="ListParagraph"/>
+        <w:ind w:left="0"/>
+      </w:pPr>
+      <w:r>
         <w:lastRenderedPageBreak/>
-        <w:t>letsencrypt.org – website for free Digital certificate</w:t>
-      </w:r>
-    </w:p>
-    <w:p>
-      <w:pPr>
-        <w:pStyle w:val="ListParagraph"/>
-        <w:ind w:left="0"/>
-      </w:pPr>
-    </w:p>
-    <w:p>
-      <w:pPr>
-        <w:pStyle w:val="ListParagraph"/>
-        <w:ind w:left="0"/>
-        <w:rPr>
-          <w:b/>
-        </w:rPr>
-      </w:pPr>
-      <w:r>
-        <w:rPr>
-          <w:b/>
-        </w:rPr>
-        <w:t>HASH Algorithm</w:t>
-      </w:r>
-    </w:p>
-    <w:p>
-      <w:pPr>
-        <w:pStyle w:val="ListParagraph"/>
-        <w:ind w:left="0"/>
-      </w:pPr>
-      <w:r>
         <w:t xml:space="preserve"> - function</w:t>
       </w:r>
     </w:p>
@@ -2399,6 +2773,119 @@
     </w:lvl>
   </w:abstractNum>
   <w:abstractNum w:abstractNumId="2" w15:restartNumberingAfterBreak="0">
+    <w:nsid w:val="19020970"/>
+    <w:multiLevelType w:val="multilevel"/>
+    <w:tmpl w:val="7058737A"/>
+    <w:lvl w:ilvl="0">
+      <w:start w:val="1"/>
+      <w:numFmt w:val="decimal"/>
+      <w:lvlText w:val="%1."/>
+      <w:lvlJc w:val="left"/>
+      <w:pPr>
+        <w:tabs>
+          <w:tab w:val="num" w:pos="720"/>
+        </w:tabs>
+        <w:ind w:left="720" w:hanging="360"/>
+      </w:pPr>
+    </w:lvl>
+    <w:lvl w:ilvl="1" w:tentative="1">
+      <w:start w:val="1"/>
+      <w:numFmt w:val="decimal"/>
+      <w:lvlText w:val="%2."/>
+      <w:lvlJc w:val="left"/>
+      <w:pPr>
+        <w:tabs>
+          <w:tab w:val="num" w:pos="1440"/>
+        </w:tabs>
+        <w:ind w:left="1440" w:hanging="360"/>
+      </w:pPr>
+    </w:lvl>
+    <w:lvl w:ilvl="2" w:tentative="1">
+      <w:start w:val="1"/>
+      <w:numFmt w:val="decimal"/>
+      <w:lvlText w:val="%3."/>
+      <w:lvlJc w:val="left"/>
+      <w:pPr>
+        <w:tabs>
+          <w:tab w:val="num" w:pos="2160"/>
+        </w:tabs>
+        <w:ind w:left="2160" w:hanging="360"/>
+      </w:pPr>
+    </w:lvl>
+    <w:lvl w:ilvl="3" w:tentative="1">
+      <w:start w:val="1"/>
+      <w:numFmt w:val="decimal"/>
+      <w:lvlText w:val="%4."/>
+      <w:lvlJc w:val="left"/>
+      <w:pPr>
+        <w:tabs>
+          <w:tab w:val="num" w:pos="2880"/>
+        </w:tabs>
+        <w:ind w:left="2880" w:hanging="360"/>
+      </w:pPr>
+    </w:lvl>
+    <w:lvl w:ilvl="4" w:tentative="1">
+      <w:start w:val="1"/>
+      <w:numFmt w:val="decimal"/>
+      <w:lvlText w:val="%5."/>
+      <w:lvlJc w:val="left"/>
+      <w:pPr>
+        <w:tabs>
+          <w:tab w:val="num" w:pos="3600"/>
+        </w:tabs>
+        <w:ind w:left="3600" w:hanging="360"/>
+      </w:pPr>
+    </w:lvl>
+    <w:lvl w:ilvl="5" w:tentative="1">
+      <w:start w:val="1"/>
+      <w:numFmt w:val="decimal"/>
+      <w:lvlText w:val="%6."/>
+      <w:lvlJc w:val="left"/>
+      <w:pPr>
+        <w:tabs>
+          <w:tab w:val="num" w:pos="4320"/>
+        </w:tabs>
+        <w:ind w:left="4320" w:hanging="360"/>
+      </w:pPr>
+    </w:lvl>
+    <w:lvl w:ilvl="6" w:tentative="1">
+      <w:start w:val="1"/>
+      <w:numFmt w:val="decimal"/>
+      <w:lvlText w:val="%7."/>
+      <w:lvlJc w:val="left"/>
+      <w:pPr>
+        <w:tabs>
+          <w:tab w:val="num" w:pos="5040"/>
+        </w:tabs>
+        <w:ind w:left="5040" w:hanging="360"/>
+      </w:pPr>
+    </w:lvl>
+    <w:lvl w:ilvl="7" w:tentative="1">
+      <w:start w:val="1"/>
+      <w:numFmt w:val="decimal"/>
+      <w:lvlText w:val="%8."/>
+      <w:lvlJc w:val="left"/>
+      <w:pPr>
+        <w:tabs>
+          <w:tab w:val="num" w:pos="5760"/>
+        </w:tabs>
+        <w:ind w:left="5760" w:hanging="360"/>
+      </w:pPr>
+    </w:lvl>
+    <w:lvl w:ilvl="8" w:tentative="1">
+      <w:start w:val="1"/>
+      <w:numFmt w:val="decimal"/>
+      <w:lvlText w:val="%9."/>
+      <w:lvlJc w:val="left"/>
+      <w:pPr>
+        <w:tabs>
+          <w:tab w:val="num" w:pos="6480"/>
+        </w:tabs>
+        <w:ind w:left="6480" w:hanging="360"/>
+      </w:pPr>
+    </w:lvl>
+  </w:abstractNum>
+  <w:abstractNum w:abstractNumId="3" w15:restartNumberingAfterBreak="0">
     <w:nsid w:val="1DA035BE"/>
     <w:multiLevelType w:val="hybridMultilevel"/>
     <w:tmpl w:val="A97228EE"/>
@@ -2511,7 +2998,7 @@
       </w:rPr>
     </w:lvl>
   </w:abstractNum>
-  <w:abstractNum w:abstractNumId="3" w15:restartNumberingAfterBreak="0">
+  <w:abstractNum w:abstractNumId="4" w15:restartNumberingAfterBreak="0">
     <w:nsid w:val="22901AF7"/>
     <w:multiLevelType w:val="hybridMultilevel"/>
     <w:tmpl w:val="3AE02302"/>
@@ -2597,7 +3084,120 @@
       </w:pPr>
     </w:lvl>
   </w:abstractNum>
-  <w:abstractNum w:abstractNumId="4" w15:restartNumberingAfterBreak="0">
+  <w:abstractNum w:abstractNumId="5" w15:restartNumberingAfterBreak="0">
+    <w:nsid w:val="2B436173"/>
+    <w:multiLevelType w:val="hybridMultilevel"/>
+    <w:tmpl w:val="8042D8A2"/>
+    <w:lvl w:ilvl="0" w:tplc="3409000B">
+      <w:start w:val="1"/>
+      <w:numFmt w:val="bullet"/>
+      <w:lvlText w:val=""/>
+      <w:lvlJc w:val="left"/>
+      <w:pPr>
+        <w:ind w:left="1440" w:hanging="360"/>
+      </w:pPr>
+      <w:rPr>
+        <w:rFonts w:ascii="Wingdings" w:hAnsi="Wingdings" w:hint="default"/>
+      </w:rPr>
+    </w:lvl>
+    <w:lvl w:ilvl="1" w:tplc="34090003" w:tentative="1">
+      <w:start w:val="1"/>
+      <w:numFmt w:val="bullet"/>
+      <w:lvlText w:val="o"/>
+      <w:lvlJc w:val="left"/>
+      <w:pPr>
+        <w:ind w:left="2160" w:hanging="360"/>
+      </w:pPr>
+      <w:rPr>
+        <w:rFonts w:ascii="Courier New" w:hAnsi="Courier New" w:cs="Courier New" w:hint="default"/>
+      </w:rPr>
+    </w:lvl>
+    <w:lvl w:ilvl="2" w:tplc="34090005" w:tentative="1">
+      <w:start w:val="1"/>
+      <w:numFmt w:val="bullet"/>
+      <w:lvlText w:val=""/>
+      <w:lvlJc w:val="left"/>
+      <w:pPr>
+        <w:ind w:left="2880" w:hanging="360"/>
+      </w:pPr>
+      <w:rPr>
+        <w:rFonts w:ascii="Wingdings" w:hAnsi="Wingdings" w:hint="default"/>
+      </w:rPr>
+    </w:lvl>
+    <w:lvl w:ilvl="3" w:tplc="34090001" w:tentative="1">
+      <w:start w:val="1"/>
+      <w:numFmt w:val="bullet"/>
+      <w:lvlText w:val=""/>
+      <w:lvlJc w:val="left"/>
+      <w:pPr>
+        <w:ind w:left="3600" w:hanging="360"/>
+      </w:pPr>
+      <w:rPr>
+        <w:rFonts w:ascii="Symbol" w:hAnsi="Symbol" w:hint="default"/>
+      </w:rPr>
+    </w:lvl>
+    <w:lvl w:ilvl="4" w:tplc="34090003" w:tentative="1">
+      <w:start w:val="1"/>
+      <w:numFmt w:val="bullet"/>
+      <w:lvlText w:val="o"/>
+      <w:lvlJc w:val="left"/>
+      <w:pPr>
+        <w:ind w:left="4320" w:hanging="360"/>
+      </w:pPr>
+      <w:rPr>
+        <w:rFonts w:ascii="Courier New" w:hAnsi="Courier New" w:cs="Courier New" w:hint="default"/>
+      </w:rPr>
+    </w:lvl>
+    <w:lvl w:ilvl="5" w:tplc="34090005" w:tentative="1">
+      <w:start w:val="1"/>
+      <w:numFmt w:val="bullet"/>
+      <w:lvlText w:val=""/>
+      <w:lvlJc w:val="left"/>
+      <w:pPr>
+        <w:ind w:left="5040" w:hanging="360"/>
+      </w:pPr>
+      <w:rPr>
+        <w:rFonts w:ascii="Wingdings" w:hAnsi="Wingdings" w:hint="default"/>
+      </w:rPr>
+    </w:lvl>
+    <w:lvl w:ilvl="6" w:tplc="34090001" w:tentative="1">
+      <w:start w:val="1"/>
+      <w:numFmt w:val="bullet"/>
+      <w:lvlText w:val=""/>
+      <w:lvlJc w:val="left"/>
+      <w:pPr>
+        <w:ind w:left="5760" w:hanging="360"/>
+      </w:pPr>
+      <w:rPr>
+        <w:rFonts w:ascii="Symbol" w:hAnsi="Symbol" w:hint="default"/>
+      </w:rPr>
+    </w:lvl>
+    <w:lvl w:ilvl="7" w:tplc="34090003" w:tentative="1">
+      <w:start w:val="1"/>
+      <w:numFmt w:val="bullet"/>
+      <w:lvlText w:val="o"/>
+      <w:lvlJc w:val="left"/>
+      <w:pPr>
+        <w:ind w:left="6480" w:hanging="360"/>
+      </w:pPr>
+      <w:rPr>
+        <w:rFonts w:ascii="Courier New" w:hAnsi="Courier New" w:cs="Courier New" w:hint="default"/>
+      </w:rPr>
+    </w:lvl>
+    <w:lvl w:ilvl="8" w:tplc="34090005" w:tentative="1">
+      <w:start w:val="1"/>
+      <w:numFmt w:val="bullet"/>
+      <w:lvlText w:val=""/>
+      <w:lvlJc w:val="left"/>
+      <w:pPr>
+        <w:ind w:left="7200" w:hanging="360"/>
+      </w:pPr>
+      <w:rPr>
+        <w:rFonts w:ascii="Wingdings" w:hAnsi="Wingdings" w:hint="default"/>
+      </w:rPr>
+    </w:lvl>
+  </w:abstractNum>
+  <w:abstractNum w:abstractNumId="6" w15:restartNumberingAfterBreak="0">
     <w:nsid w:val="2EC85DBA"/>
     <w:multiLevelType w:val="hybridMultilevel"/>
     <w:tmpl w:val="E850CDDE"/>
@@ -2710,7 +3310,7 @@
       </w:rPr>
     </w:lvl>
   </w:abstractNum>
-  <w:abstractNum w:abstractNumId="5" w15:restartNumberingAfterBreak="0">
+  <w:abstractNum w:abstractNumId="7" w15:restartNumberingAfterBreak="0">
     <w:nsid w:val="34456911"/>
     <w:multiLevelType w:val="hybridMultilevel"/>
     <w:tmpl w:val="17BE3F86"/>
@@ -2796,7 +3396,7 @@
       </w:pPr>
     </w:lvl>
   </w:abstractNum>
-  <w:abstractNum w:abstractNumId="6" w15:restartNumberingAfterBreak="0">
+  <w:abstractNum w:abstractNumId="8" w15:restartNumberingAfterBreak="0">
     <w:nsid w:val="35E85699"/>
     <w:multiLevelType w:val="hybridMultilevel"/>
     <w:tmpl w:val="B2C27264"/>
@@ -2909,7 +3509,7 @@
       </w:rPr>
     </w:lvl>
   </w:abstractNum>
-  <w:abstractNum w:abstractNumId="7" w15:restartNumberingAfterBreak="0">
+  <w:abstractNum w:abstractNumId="9" w15:restartNumberingAfterBreak="0">
     <w:nsid w:val="55D92E11"/>
     <w:multiLevelType w:val="hybridMultilevel"/>
     <w:tmpl w:val="FB7C8528"/>
@@ -3022,7 +3622,7 @@
       </w:rPr>
     </w:lvl>
   </w:abstractNum>
-  <w:abstractNum w:abstractNumId="8" w15:restartNumberingAfterBreak="0">
+  <w:abstractNum w:abstractNumId="10" w15:restartNumberingAfterBreak="0">
     <w:nsid w:val="69715C97"/>
     <w:multiLevelType w:val="hybridMultilevel"/>
     <w:tmpl w:val="A594C57A"/>
@@ -3135,7 +3735,7 @@
       </w:rPr>
     </w:lvl>
   </w:abstractNum>
-  <w:abstractNum w:abstractNumId="9" w15:restartNumberingAfterBreak="0">
+  <w:abstractNum w:abstractNumId="11" w15:restartNumberingAfterBreak="0">
     <w:nsid w:val="75870F48"/>
     <w:multiLevelType w:val="hybridMultilevel"/>
     <w:tmpl w:val="D2BAAC54"/>
@@ -3249,16 +3849,16 @@
     </w:lvl>
   </w:abstractNum>
   <w:num w:numId="1">
-    <w:abstractNumId w:val="4"/>
+    <w:abstractNumId w:val="6"/>
   </w:num>
   <w:num w:numId="2">
-    <w:abstractNumId w:val="8"/>
+    <w:abstractNumId w:val="10"/>
   </w:num>
   <w:num w:numId="3">
-    <w:abstractNumId w:val="7"/>
+    <w:abstractNumId w:val="9"/>
   </w:num>
   <w:num w:numId="4">
-    <w:abstractNumId w:val="6"/>
+    <w:abstractNumId w:val="8"/>
   </w:num>
   <w:num w:numId="5">
     <w:abstractNumId w:val="1"/>
@@ -3267,15 +3867,21 @@
     <w:abstractNumId w:val="0"/>
   </w:num>
   <w:num w:numId="7">
-    <w:abstractNumId w:val="9"/>
+    <w:abstractNumId w:val="11"/>
   </w:num>
   <w:num w:numId="8">
+    <w:abstractNumId w:val="3"/>
+  </w:num>
+  <w:num w:numId="9">
+    <w:abstractNumId w:val="4"/>
+  </w:num>
+  <w:num w:numId="10">
+    <w:abstractNumId w:val="7"/>
+  </w:num>
+  <w:num w:numId="11">
     <w:abstractNumId w:val="2"/>
   </w:num>
-  <w:num w:numId="9">
-    <w:abstractNumId w:val="3"/>
-  </w:num>
-  <w:num w:numId="10">
+  <w:num w:numId="12">
     <w:abstractNumId w:val="5"/>
   </w:num>
 </w:numbering>
@@ -3819,6 +4425,17 @@
       <w:u w:val="single"/>
     </w:rPr>
   </w:style>
+  <w:style w:type="character" w:styleId="Strong">
+    <w:name w:val="Strong"/>
+    <w:basedOn w:val="DefaultParagraphFont"/>
+    <w:uiPriority w:val="22"/>
+    <w:qFormat/>
+    <w:rsid w:val="00EC24F1"/>
+    <w:rPr>
+      <w:b/>
+      <w:bCs/>
+    </w:rPr>
+  </w:style>
 </w:styles>
 </file>
 

</xml_diff>

<commit_message>
Added definition on Server-side scripting
</commit_message>
<xml_diff>
--- a/FINALS/FINALS NOTES.docx
+++ b/FINALS/FINALS NOTES.docx
@@ -29,6 +29,43 @@
     </w:p>
     <w:p>
       <w:pPr>
+        <w:rPr>
+          <w:sz w:val="24"/>
+        </w:rPr>
+      </w:pPr>
+      <w:r>
+        <w:rPr>
+          <w:sz w:val="24"/>
+        </w:rPr>
+        <w:t xml:space="preserve">Server-side scripts are technique used by back-end web developers for web development which uses scripts on the web server side and make responses to client’s side depending on the request to the web server on the website. These scripts can be written in different server-side programming languages, such as PHP, Python, C#, C++, Java and Erlang.  These languages are used for the communication of the server, client and database. </w:t>
+      </w:r>
+    </w:p>
+    <w:p>
+      <w:pPr>
+        <w:rPr>
+          <w:sz w:val="24"/>
+        </w:rPr>
+      </w:pPr>
+      <w:r>
+        <w:rPr>
+          <w:sz w:val="24"/>
+        </w:rPr>
+        <w:tab/>
+        <w:t xml:space="preserve">Server-side scripting is used in many ways such as: for customizing interface for the client; hide source codes; Facilitates the transferring of data into the browser; controls on what to share on applications. </w:t>
+      </w:r>
+    </w:p>
+    <w:p>
+      <w:pPr>
+        <w:rPr>
+          <w:b/>
+          <w:sz w:val="32"/>
+        </w:rPr>
+      </w:pPr>
+      <w:bookmarkStart w:id="0" w:name="_GoBack"/>
+      <w:bookmarkEnd w:id="0"/>
+    </w:p>
+    <w:p>
+      <w:pPr>
         <w:pStyle w:val="ListParagraph"/>
         <w:numPr>
           <w:ilvl w:val="0"/>
@@ -240,6 +277,7 @@
         </w:numPr>
       </w:pPr>
       <w:r>
+        <w:lastRenderedPageBreak/>
         <w:t>Apache Tomcat  8.0.27.0</w:t>
       </w:r>
     </w:p>
@@ -328,7 +366,6 @@
           <w:b/>
           <w:sz w:val="24"/>
         </w:rPr>
-        <w:lastRenderedPageBreak/>
         <w:t xml:space="preserve">JAVA </w:t>
       </w:r>
       <w:r>
@@ -425,7 +462,7 @@
           <w:color w:val="313131"/>
           <w:sz w:val="21"/>
           <w:szCs w:val="21"/>
-          <w:lang w:eastAsia="en-PH"/>
+          <w:lang w:val="en-US"/>
         </w:rPr>
         <w:drawing>
           <wp:anchor distT="0" distB="0" distL="114300" distR="114300" simplePos="0" relativeHeight="251658240" behindDoc="0" locked="0" layoutInCell="1" allowOverlap="1">
@@ -640,6 +677,7 @@
         <w:rPr>
           <w:sz w:val="24"/>
         </w:rPr>
+        <w:lastRenderedPageBreak/>
         <w:tab/>
         <w:t>It provides the runtime environment for JavaEE application. It is used for dynamically generate web pages in server side. It part of the server side that interacts with the servlet for handling the dynamic web pages form the client.</w:t>
       </w:r>
@@ -653,7 +691,7 @@
       <w:r>
         <w:rPr>
           <w:noProof/>
-          <w:lang w:eastAsia="en-PH"/>
+          <w:lang w:val="en-US"/>
         </w:rPr>
         <w:drawing>
           <wp:inline distT="0" distB="0" distL="0" distR="0" wp14:anchorId="3F906183" wp14:editId="4F8600FC">
@@ -702,7 +740,6 @@
         <w:rPr>
           <w:b/>
         </w:rPr>
-        <w:lastRenderedPageBreak/>
         <w:t>REQUEST DISPATCH</w:t>
       </w:r>
     </w:p>
@@ -778,7 +815,7 @@
       <w:r>
         <w:rPr>
           <w:noProof/>
-          <w:lang w:eastAsia="en-PH"/>
+          <w:lang w:val="en-US"/>
         </w:rPr>
         <w:drawing>
           <wp:anchor distT="0" distB="0" distL="114300" distR="114300" simplePos="0" relativeHeight="251659264" behindDoc="0" locked="0" layoutInCell="1" allowOverlap="1">
@@ -918,8 +955,9 @@
       <w:r>
         <w:rPr>
           <w:noProof/>
-          <w:lang w:eastAsia="en-PH"/>
-        </w:rPr>
+          <w:lang w:val="en-US"/>
+        </w:rPr>
+        <w:lastRenderedPageBreak/>
         <w:drawing>
           <wp:anchor distT="0" distB="0" distL="114300" distR="114300" simplePos="0" relativeHeight="251660288" behindDoc="0" locked="0" layoutInCell="1" allowOverlap="1">
             <wp:simplePos x="0" y="0"/>
@@ -1115,7 +1153,6 @@
         <w:rPr>
           <w:b/>
         </w:rPr>
-        <w:lastRenderedPageBreak/>
         <w:t>DIRECTIVES</w:t>
       </w:r>
     </w:p>
@@ -1392,6 +1429,7 @@
         </w:numPr>
       </w:pPr>
       <w:r>
+        <w:lastRenderedPageBreak/>
         <w:t>jsp:setProperty</w:t>
       </w:r>
     </w:p>
@@ -1568,8 +1606,6 @@
       <w:r>
         <w:tab/>
       </w:r>
-      <w:bookmarkStart w:id="0" w:name="_GoBack"/>
-      <w:bookmarkEnd w:id="0"/>
     </w:p>
     <w:p>
       <w:pPr>
@@ -1628,7 +1664,6 @@
         </w:rPr>
       </w:pPr>
       <w:r>
-        <w:lastRenderedPageBreak/>
         <w:t>it helps to easily access application data which stored in JavaBeans components and allows to create expression both arithmetic and logical.</w:t>
       </w:r>
     </w:p>
@@ -1893,6 +1928,7 @@
         <w:ind w:left="2160"/>
       </w:pPr>
       <w:r>
+        <w:lastRenderedPageBreak/>
         <w:t xml:space="preserve">   &lt;/body&gt; </w:t>
       </w:r>
     </w:p>
@@ -2417,6 +2453,7 @@
     </w:p>
     <w:p>
       <w:r>
+        <w:lastRenderedPageBreak/>
         <w:tab/>
       </w:r>
       <w:r>
@@ -2489,7 +2526,6 @@
     </w:p>
     <w:p>
       <w:r>
-        <w:lastRenderedPageBreak/>
         <w:t>Array – is an associative structured</w:t>
       </w:r>
     </w:p>
@@ -2577,6 +2613,7 @@
     </w:p>
     <w:p>
       <w:r>
+        <w:lastRenderedPageBreak/>
         <w:t>$_REQUEST</w:t>
       </w:r>
     </w:p>
@@ -2673,7 +2710,6 @@
         <w:rPr>
           <w:sz w:val="24"/>
         </w:rPr>
-        <w:lastRenderedPageBreak/>
         <w:t>HTTP_UPGRADE_INSECURE_ReQUESTS = 2</w:t>
       </w:r>
     </w:p>
@@ -2871,6 +2907,7 @@
           <w:b/>
           <w:sz w:val="28"/>
         </w:rPr>
+        <w:lastRenderedPageBreak/>
         <w:t>MEAN</w:t>
       </w:r>
     </w:p>
@@ -2989,7 +3026,6 @@
     </w:p>
     <w:p>
       <w:r>
-        <w:lastRenderedPageBreak/>
         <w:t>server.on(‘request handler’);</w:t>
       </w:r>
     </w:p>
@@ -3084,6 +3120,7 @@
         <w:rPr>
           <w:b/>
         </w:rPr>
+        <w:lastRenderedPageBreak/>
         <w:t>synchronous handler</w:t>
       </w:r>
     </w:p>
@@ -3321,7 +3358,6 @@
         <w:ind w:left="0"/>
       </w:pPr>
       <w:r>
-        <w:lastRenderedPageBreak/>
         <w:tab/>
         <w:t>- encrypting of the Website</w:t>
       </w:r>
@@ -3457,6 +3493,135 @@
       </w:pPr>
       <w:r>
         <w:tab/>
+      </w:r>
+    </w:p>
+    <w:p>
+      <w:pPr>
+        <w:pStyle w:val="ListParagraph"/>
+        <w:ind w:left="0"/>
+      </w:pPr>
+    </w:p>
+    <w:p>
+      <w:pPr>
+        <w:pStyle w:val="ListParagraph"/>
+        <w:ind w:left="0"/>
+      </w:pPr>
+    </w:p>
+    <w:p>
+      <w:pPr>
+        <w:pStyle w:val="ListParagraph"/>
+        <w:ind w:left="0"/>
+      </w:pPr>
+    </w:p>
+    <w:p>
+      <w:pPr>
+        <w:pStyle w:val="ListParagraph"/>
+        <w:ind w:left="0"/>
+      </w:pPr>
+    </w:p>
+    <w:p>
+      <w:pPr>
+        <w:pStyle w:val="ListParagraph"/>
+        <w:ind w:left="0"/>
+      </w:pPr>
+    </w:p>
+    <w:p>
+      <w:pPr>
+        <w:pStyle w:val="ListParagraph"/>
+        <w:ind w:left="0"/>
+      </w:pPr>
+    </w:p>
+    <w:p>
+      <w:pPr>
+        <w:pStyle w:val="ListParagraph"/>
+        <w:ind w:left="0"/>
+      </w:pPr>
+    </w:p>
+    <w:p>
+      <w:pPr>
+        <w:pStyle w:val="ListParagraph"/>
+        <w:ind w:left="0"/>
+      </w:pPr>
+    </w:p>
+    <w:p>
+      <w:pPr>
+        <w:pStyle w:val="ListParagraph"/>
+        <w:ind w:left="0"/>
+      </w:pPr>
+    </w:p>
+    <w:p>
+      <w:pPr>
+        <w:pStyle w:val="ListParagraph"/>
+        <w:ind w:left="0"/>
+      </w:pPr>
+    </w:p>
+    <w:p>
+      <w:pPr>
+        <w:pStyle w:val="ListParagraph"/>
+        <w:ind w:left="0"/>
+      </w:pPr>
+    </w:p>
+    <w:p>
+      <w:pPr>
+        <w:pStyle w:val="ListParagraph"/>
+        <w:ind w:left="0"/>
+      </w:pPr>
+    </w:p>
+    <w:p>
+      <w:pPr>
+        <w:pStyle w:val="ListParagraph"/>
+        <w:ind w:left="0"/>
+      </w:pPr>
+    </w:p>
+    <w:p>
+      <w:pPr>
+        <w:pStyle w:val="ListParagraph"/>
+        <w:ind w:left="0"/>
+      </w:pPr>
+    </w:p>
+    <w:p>
+      <w:pPr>
+        <w:pStyle w:val="ListParagraph"/>
+        <w:ind w:left="0"/>
+      </w:pPr>
+    </w:p>
+    <w:p>
+      <w:pPr>
+        <w:pStyle w:val="ListParagraph"/>
+        <w:ind w:left="0"/>
+      </w:pPr>
+    </w:p>
+    <w:p>
+      <w:pPr>
+        <w:rPr>
+          <w:sz w:val="28"/>
+        </w:rPr>
+      </w:pPr>
+    </w:p>
+    <w:p>
+      <w:pPr>
+        <w:rPr>
+          <w:sz w:val="28"/>
+        </w:rPr>
+      </w:pPr>
+      <w:r>
+        <w:rPr>
+          <w:sz w:val="28"/>
+        </w:rPr>
+        <w:t>src:</w:t>
+      </w:r>
+    </w:p>
+    <w:p>
+      <w:pPr>
+        <w:rPr>
+          <w:sz w:val="28"/>
+        </w:rPr>
+      </w:pPr>
+      <w:r>
+        <w:rPr>
+          <w:sz w:val="28"/>
+        </w:rPr>
+        <w:t>https://www.upwork.com/hiring/development/server-side-scripting-back-end-web-development-technology/</w:t>
       </w:r>
     </w:p>
     <w:p>
@@ -5518,6 +5683,7 @@
   <w:style w:type="character" w:default="1" w:styleId="DefaultParagraphFont">
     <w:name w:val="Default Paragraph Font"/>
     <w:uiPriority w:val="1"/>
+    <w:semiHidden/>
     <w:unhideWhenUsed/>
   </w:style>
   <w:style w:type="table" w:default="1" w:styleId="TableNormal">

</xml_diff>

<commit_message>
Added definitions on JSP and PHP
</commit_message>
<xml_diff>
--- a/FINALS/FINALS NOTES.docx
+++ b/FINALS/FINALS NOTES.docx
@@ -460,7 +460,7 @@
           <w:color w:val="313131"/>
           <w:sz w:val="21"/>
           <w:szCs w:val="21"/>
-          <w:lang w:eastAsia="en-PH"/>
+          <w:lang w:val="en-US"/>
         </w:rPr>
         <w:drawing>
           <wp:anchor distT="0" distB="0" distL="114300" distR="114300" simplePos="0" relativeHeight="251658240" behindDoc="0" locked="0" layoutInCell="1" allowOverlap="1">
@@ -689,7 +689,7 @@
       <w:r>
         <w:rPr>
           <w:noProof/>
-          <w:lang w:eastAsia="en-PH"/>
+          <w:lang w:val="en-US"/>
         </w:rPr>
         <w:drawing>
           <wp:inline distT="0" distB="0" distL="0" distR="0" wp14:anchorId="3F906183" wp14:editId="4F8600FC">
@@ -813,7 +813,7 @@
       <w:r>
         <w:rPr>
           <w:noProof/>
-          <w:lang w:eastAsia="en-PH"/>
+          <w:lang w:val="en-US"/>
         </w:rPr>
         <w:drawing>
           <wp:anchor distT="0" distB="0" distL="114300" distR="114300" simplePos="0" relativeHeight="251659264" behindDoc="0" locked="0" layoutInCell="1" allowOverlap="1">
@@ -953,7 +953,7 @@
       <w:r>
         <w:rPr>
           <w:noProof/>
-          <w:lang w:eastAsia="en-PH"/>
+          <w:lang w:val="en-US"/>
         </w:rPr>
         <w:lastRenderedPageBreak/>
         <w:drawing>
@@ -2430,7 +2430,13 @@
         <w:t>JSP</w:t>
       </w:r>
     </w:p>
-    <w:p/>
+    <w:p>
+      <w:r>
+        <w:t>“Java Server Page,” developed by Sun Microsystems in 1999. It is a technology that controls the content or interface of Web pages through the use of the Java Servlet. JSP are pretty similar to ASP and PHP, but it does use of the Java programming language. To deploy and run  the server, they use a servlet container such as Apache Tomcat, Glassfish or Jelly. JSP is useful in developing and maintaining dynamic Web pages, and accessing database on the Web server.</w:t>
+      </w:r>
+      <w:bookmarkStart w:id="0" w:name="_GoBack"/>
+      <w:bookmarkEnd w:id="0"/>
+    </w:p>
     <w:p>
       <w:r>
         <w:t>@WebServelet container</w:t>
@@ -2586,6 +2592,7 @@
     </w:p>
     <w:p>
       <w:r>
+        <w:lastRenderedPageBreak/>
         <w:t>request.setAttribute(“productlist”, productList);</w:t>
       </w:r>
     </w:p>
@@ -2602,7 +2609,6 @@
         </w:rPr>
       </w:pPr>
       <w:r>
-        <w:lastRenderedPageBreak/>
         <w:tab/>
       </w:r>
       <w:r>
@@ -2781,6 +2787,11 @@
       </w:r>
     </w:p>
     <w:p>
+      <w:r>
+        <w:t>PHP “Hypertext Preprosessor” and was originally called “Personal Home Page” is a server scripting language that free and widely used by web developers. Developed by Rasmus Lerdorf in 1994. It is used for developing interactive and dynamic web pages that uses general-purpose programming language.</w:t>
+      </w:r>
+    </w:p>
+    <w:p>
       <w:pPr>
         <w:rPr>
           <w:b/>
@@ -2790,6 +2801,7 @@
     </w:p>
     <w:p>
       <w:r>
+        <w:lastRenderedPageBreak/>
         <w:t>- does have many framework</w:t>
       </w:r>
     </w:p>
@@ -3005,6 +3017,7 @@
         </w:numPr>
       </w:pPr>
       <w:r>
+        <w:lastRenderedPageBreak/>
         <w:t>associative array of variables passed to the current script via the HTTP POST method when using </w:t>
       </w:r>
       <w:r>
@@ -3111,7 +3124,6 @@
         </w:numPr>
       </w:pPr>
       <w:r>
-        <w:lastRenderedPageBreak/>
         <w:t>associative array containing session variables available to the current script. See the Session functions documentation for more information on how this is used.</w:t>
       </w:r>
     </w:p>
@@ -3194,8 +3206,6 @@
         </w:rPr>
         <w:t>f</w:t>
       </w:r>
-      <w:bookmarkStart w:id="0" w:name="_GoBack"/>
-      <w:bookmarkEnd w:id="0"/>
       <w:r>
         <w:rPr>
           <w:bCs/>
@@ -3287,6 +3297,7 @@
     </w:p>
     <w:p>
       <w:r>
+        <w:lastRenderedPageBreak/>
         <w:tab/>
         <w:t>} ?&gt;</w:t>
       </w:r>
@@ -3356,7 +3367,6 @@
         <w:rPr>
           <w:sz w:val="24"/>
         </w:rPr>
-        <w:lastRenderedPageBreak/>
         <w:t>HTTP_UPGRADE_INSECURE_ReQUESTS = 2</w:t>
       </w:r>
     </w:p>
@@ -3643,6 +3653,7 @@
         <w:rPr>
           <w:b/>
         </w:rPr>
+        <w:lastRenderedPageBreak/>
         <w:t xml:space="preserve">BJON </w:t>
       </w:r>
       <w:r>
@@ -3672,7 +3683,6 @@
     </w:p>
     <w:p>
       <w:r>
-        <w:lastRenderedPageBreak/>
         <w:t>server.on(‘request handler’);</w:t>
       </w:r>
     </w:p>
@@ -3891,6 +3901,7 @@
         </w:numPr>
       </w:pPr>
       <w:r>
+        <w:lastRenderedPageBreak/>
         <w:t>Cross-Site Scripting (XSS)</w:t>
       </w:r>
     </w:p>
@@ -4004,7 +4015,6 @@
         <w:ind w:left="0"/>
       </w:pPr>
       <w:r>
-        <w:lastRenderedPageBreak/>
         <w:tab/>
         <w:t>- encrypting of the Website</w:t>
       </w:r>
@@ -4255,6 +4265,7 @@
         <w:rPr>
           <w:sz w:val="28"/>
         </w:rPr>
+        <w:lastRenderedPageBreak/>
         <w:t>src:</w:t>
       </w:r>
     </w:p>
@@ -4269,6 +4280,35 @@
           <w:sz w:val="28"/>
         </w:rPr>
         <w:t>https://www.upwork.com/hiring/development/server-side-scripting-back-end-web-development-technology/</w:t>
+      </w:r>
+    </w:p>
+    <w:p>
+      <w:pPr>
+        <w:rPr>
+          <w:sz w:val="28"/>
+        </w:rPr>
+      </w:pPr>
+      <w:hyperlink r:id="rId12" w:history="1">
+        <w:r>
+          <w:rPr>
+            <w:rStyle w:val="Hyperlink"/>
+            <w:sz w:val="28"/>
+          </w:rPr>
+          <w:t>http://php.net/manual/en/intro-whatis.php</w:t>
+        </w:r>
+      </w:hyperlink>
+    </w:p>
+    <w:p>
+      <w:pPr>
+        <w:rPr>
+          <w:sz w:val="28"/>
+        </w:rPr>
+      </w:pPr>
+      <w:r>
+        <w:rPr>
+          <w:sz w:val="28"/>
+        </w:rPr>
+        <w:t>http://www.theserverside.com/definition/Java-Server-Page-JSP</w:t>
       </w:r>
     </w:p>
     <w:p>
@@ -6562,6 +6602,7 @@
   <w:style w:type="character" w:default="1" w:styleId="DefaultParagraphFont">
     <w:name w:val="Default Paragraph Font"/>
     <w:uiPriority w:val="1"/>
+    <w:semiHidden/>
     <w:unhideWhenUsed/>
   </w:style>
   <w:style w:type="table" w:default="1" w:styleId="TableNormal">

</xml_diff>

<commit_message>
Added definition on Node.JS
</commit_message>
<xml_diff>
--- a/FINALS/FINALS NOTES.docx
+++ b/FINALS/FINALS NOTES.docx
@@ -2434,8 +2434,6 @@
       <w:r>
         <w:t>“Java Server Page,” developed by Sun Microsystems in 1999. It is a technology that controls the content or interface of Web pages through the use of the Java Servlet. JSP are pretty similar to ASP and PHP, but it does use of the Java programming language. To deploy and run  the server, they use a servlet container such as Apache Tomcat, Glassfish or Jelly. JSP is useful in developing and maintaining dynamic Web pages, and accessing database on the Web server.</w:t>
       </w:r>
-      <w:bookmarkStart w:id="0" w:name="_GoBack"/>
-      <w:bookmarkEnd w:id="0"/>
     </w:p>
     <w:p>
       <w:r>
@@ -3546,6 +3544,11 @@
       </w:r>
     </w:p>
     <w:p>
+      <w:r>
+        <w:t>Node.Js a free asynchronous cross-platform JavaScript run-time environment used for developing server-side web pages, designed to create scalable network applications. It is also used for developing dynamic web pages in the server-side. Developed in 2009 by Ryan Dahl. It collects “modules” for file system IO, data streams, networking, binary data that handles core functionalities. Functions of Node.JS are designed that when input script was been executed, it just simply enters the loop because it is designed non-blocking.</w:t>
+      </w:r>
+    </w:p>
+    <w:p>
       <w:pPr>
         <w:rPr>
           <w:b/>
@@ -3598,6 +3601,7 @@
           <w:b/>
           <w:sz w:val="28"/>
         </w:rPr>
+        <w:lastRenderedPageBreak/>
         <w:t xml:space="preserve">E – </w:t>
       </w:r>
       <w:r>
@@ -3653,7 +3657,6 @@
         <w:rPr>
           <w:b/>
         </w:rPr>
-        <w:lastRenderedPageBreak/>
         <w:t xml:space="preserve">BJON </w:t>
       </w:r>
       <w:r>
@@ -3813,6 +3816,7 @@
           <w:b/>
           <w:sz w:val="24"/>
         </w:rPr>
+        <w:lastRenderedPageBreak/>
         <w:t>SECURITY</w:t>
       </w:r>
     </w:p>
@@ -3901,7 +3905,6 @@
         </w:numPr>
       </w:pPr>
       <w:r>
-        <w:lastRenderedPageBreak/>
         <w:t>Cross-Site Scripting (XSS)</w:t>
       </w:r>
     </w:p>
@@ -4265,7 +4268,6 @@
         <w:rPr>
           <w:sz w:val="28"/>
         </w:rPr>
-        <w:lastRenderedPageBreak/>
         <w:t>src:</w:t>
       </w:r>
     </w:p>
@@ -4317,6 +4319,14 @@
           <w:sz w:val="28"/>
         </w:rPr>
       </w:pPr>
+      <w:r>
+        <w:rPr>
+          <w:sz w:val="28"/>
+        </w:rPr>
+        <w:t>https://nodejs.org/en/about/</w:t>
+      </w:r>
+      <w:bookmarkStart w:id="0" w:name="_GoBack"/>
+      <w:bookmarkEnd w:id="0"/>
     </w:p>
     <w:sectPr>
       <w:pgSz w:w="12240" w:h="15840"/>

</xml_diff>